<commit_message>
validate product data and category existence; update schema to use strings for price, stock, and discount
</commit_message>
<xml_diff>
--- a/data.docx
+++ b/data.docx
@@ -339,6 +339,2289 @@
     <w:p>
       <w:r>
         <w:t>A variety of organic, gluten-free, and superfood options, catering to health-conscious and diet-specific needs.</w:t>
+      </w:r>
+    </w:p>
+    <w:p>
+      <w:r>
+        <w:br w:type="page"/>
+      </w:r>
+    </w:p>
+    <w:p>
+      <w:pPr>
+        <w:jc w:val="center"/>
+        <w:rPr>
+          <w:b/>
+          <w:bCs/>
+          <w:sz w:val="28"/>
+          <w:szCs w:val="36"/>
+        </w:rPr>
+      </w:pPr>
+      <w:r>
+        <w:rPr>
+          <w:b/>
+          <w:bCs/>
+          <w:sz w:val="28"/>
+          <w:szCs w:val="36"/>
+        </w:rPr>
+        <w:lastRenderedPageBreak/>
+        <w:t>Product details</w:t>
+      </w:r>
+    </w:p>
+    <w:p>
+      <w:pPr>
+        <w:rPr>
+          <w:b/>
+          <w:bCs/>
+        </w:rPr>
+      </w:pPr>
+      <w:r>
+        <w:rPr>
+          <w:b/>
+          <w:bCs/>
+        </w:rPr>
+        <w:t xml:space="preserve">1. Bakery &amp; </w:t>
+      </w:r>
+      <w:proofErr w:type="gramStart"/>
+      <w:r>
+        <w:rPr>
+          <w:b/>
+          <w:bCs/>
+        </w:rPr>
+        <w:t>Pastries</w:t>
+      </w:r>
+      <w:proofErr w:type="gramEnd"/>
+      <w:r>
+        <w:rPr>
+          <w:b/>
+          <w:bCs/>
+        </w:rPr>
+        <w:t xml:space="preserve"> </w:t>
+      </w:r>
+      <w:r>
+        <w:rPr>
+          <w:rFonts w:ascii="Segoe UI Emoji" w:hAnsi="Segoe UI Emoji" w:cs="Segoe UI Emoji"/>
+          <w:b/>
+          <w:bCs/>
+        </w:rPr>
+        <w:t>🍞🥐</w:t>
+      </w:r>
+    </w:p>
+    <w:p>
+      <w:pPr>
+        <w:rPr>
+          <w:b/>
+          <w:bCs/>
+        </w:rPr>
+      </w:pPr>
+      <w:r>
+        <w:rPr>
+          <w:b/>
+          <w:bCs/>
+        </w:rPr>
+        <w:t>Chocolate Croissant</w:t>
+      </w:r>
+    </w:p>
+    <w:p>
+      <w:pPr>
+        <w:numPr>
+          <w:ilvl w:val="0"/>
+          <w:numId w:val="1"/>
+        </w:numPr>
+      </w:pPr>
+      <w:r>
+        <w:rPr>
+          <w:b/>
+          <w:bCs/>
+        </w:rPr>
+        <w:t>Name:</w:t>
+      </w:r>
+      <w:r>
+        <w:t xml:space="preserve"> Chocolate Croissant</w:t>
+      </w:r>
+    </w:p>
+    <w:p>
+      <w:pPr>
+        <w:numPr>
+          <w:ilvl w:val="0"/>
+          <w:numId w:val="1"/>
+        </w:numPr>
+      </w:pPr>
+      <w:r>
+        <w:rPr>
+          <w:b/>
+          <w:bCs/>
+        </w:rPr>
+        <w:t>Description:</w:t>
+      </w:r>
+      <w:r>
+        <w:t xml:space="preserve"> A buttery, flaky croissant with a rich dark chocolate filling, perfect for breakfast or an afternoon snack.</w:t>
+      </w:r>
+    </w:p>
+    <w:p>
+      <w:pPr>
+        <w:numPr>
+          <w:ilvl w:val="0"/>
+          <w:numId w:val="1"/>
+        </w:numPr>
+      </w:pPr>
+      <w:r>
+        <w:rPr>
+          <w:b/>
+          <w:bCs/>
+        </w:rPr>
+        <w:t>Price:</w:t>
+      </w:r>
+      <w:r>
+        <w:t xml:space="preserve"> 2.99</w:t>
+      </w:r>
+    </w:p>
+    <w:p>
+      <w:pPr>
+        <w:numPr>
+          <w:ilvl w:val="0"/>
+          <w:numId w:val="1"/>
+        </w:numPr>
+      </w:pPr>
+      <w:r>
+        <w:rPr>
+          <w:b/>
+          <w:bCs/>
+        </w:rPr>
+        <w:t>Discount:</w:t>
+      </w:r>
+      <w:r>
+        <w:t xml:space="preserve"> 0.50</w:t>
+      </w:r>
+    </w:p>
+    <w:p>
+      <w:pPr>
+        <w:numPr>
+          <w:ilvl w:val="0"/>
+          <w:numId w:val="1"/>
+        </w:numPr>
+      </w:pPr>
+      <w:r>
+        <w:rPr>
+          <w:b/>
+          <w:bCs/>
+        </w:rPr>
+        <w:t>Stock:</w:t>
+      </w:r>
+      <w:r>
+        <w:t xml:space="preserve"> 100</w:t>
+      </w:r>
+    </w:p>
+    <w:p>
+      <w:pPr>
+        <w:numPr>
+          <w:ilvl w:val="0"/>
+          <w:numId w:val="1"/>
+        </w:numPr>
+      </w:pPr>
+      <w:r>
+        <w:rPr>
+          <w:b/>
+          <w:bCs/>
+        </w:rPr>
+        <w:t>Image:</w:t>
+      </w:r>
+      <w:r>
+        <w:t xml:space="preserve"> https://example.com/images/chocolate-croissant.jpg</w:t>
+      </w:r>
+    </w:p>
+    <w:p>
+      <w:pPr>
+        <w:numPr>
+          <w:ilvl w:val="0"/>
+          <w:numId w:val="1"/>
+        </w:numPr>
+      </w:pPr>
+      <w:r>
+        <w:rPr>
+          <w:b/>
+          <w:bCs/>
+        </w:rPr>
+        <w:t>Category ID:</w:t>
+      </w:r>
+      <w:r>
+        <w:t xml:space="preserve"> (Your Bakery &amp; Pastries Category ID)</w:t>
+      </w:r>
+    </w:p>
+    <w:p>
+      <w:pPr>
+        <w:numPr>
+          <w:ilvl w:val="0"/>
+          <w:numId w:val="1"/>
+        </w:numPr>
+      </w:pPr>
+      <w:r>
+        <w:rPr>
+          <w:b/>
+          <w:bCs/>
+        </w:rPr>
+        <w:t>Active:</w:t>
+      </w:r>
+      <w:r>
+        <w:t xml:space="preserve"> true</w:t>
+      </w:r>
+    </w:p>
+    <w:p>
+      <w:pPr>
+        <w:numPr>
+          <w:ilvl w:val="0"/>
+          <w:numId w:val="1"/>
+        </w:numPr>
+      </w:pPr>
+      <w:r>
+        <w:rPr>
+          <w:b/>
+          <w:bCs/>
+        </w:rPr>
+        <w:t>Rating:</w:t>
+      </w:r>
+      <w:r>
+        <w:t xml:space="preserve"> 4.8</w:t>
+      </w:r>
+    </w:p>
+    <w:p>
+      <w:pPr>
+        <w:rPr>
+          <w:b/>
+          <w:bCs/>
+        </w:rPr>
+      </w:pPr>
+      <w:r>
+        <w:rPr>
+          <w:b/>
+          <w:bCs/>
+        </w:rPr>
+        <w:t>Banana Bread</w:t>
+      </w:r>
+    </w:p>
+    <w:p>
+      <w:pPr>
+        <w:numPr>
+          <w:ilvl w:val="0"/>
+          <w:numId w:val="2"/>
+        </w:numPr>
+      </w:pPr>
+      <w:r>
+        <w:rPr>
+          <w:b/>
+          <w:bCs/>
+        </w:rPr>
+        <w:t>Name:</w:t>
+      </w:r>
+      <w:r>
+        <w:t xml:space="preserve"> Banana Bread</w:t>
+      </w:r>
+    </w:p>
+    <w:p>
+      <w:pPr>
+        <w:numPr>
+          <w:ilvl w:val="0"/>
+          <w:numId w:val="2"/>
+        </w:numPr>
+      </w:pPr>
+      <w:r>
+        <w:rPr>
+          <w:b/>
+          <w:bCs/>
+        </w:rPr>
+        <w:t>Description:</w:t>
+      </w:r>
+      <w:r>
+        <w:t xml:space="preserve"> Moist and soft banana-flavored bread made with ripe bananas, walnuts, and a hint of cinnamon.</w:t>
+      </w:r>
+    </w:p>
+    <w:p>
+      <w:pPr>
+        <w:numPr>
+          <w:ilvl w:val="0"/>
+          <w:numId w:val="2"/>
+        </w:numPr>
+      </w:pPr>
+      <w:r>
+        <w:rPr>
+          <w:b/>
+          <w:bCs/>
+        </w:rPr>
+        <w:t>Price:</w:t>
+      </w:r>
+      <w:r>
+        <w:t xml:space="preserve"> 5.49</w:t>
+      </w:r>
+    </w:p>
+    <w:p>
+      <w:pPr>
+        <w:numPr>
+          <w:ilvl w:val="0"/>
+          <w:numId w:val="2"/>
+        </w:numPr>
+      </w:pPr>
+      <w:r>
+        <w:rPr>
+          <w:b/>
+          <w:bCs/>
+        </w:rPr>
+        <w:t>Discount:</w:t>
+      </w:r>
+      <w:r>
+        <w:t xml:space="preserve"> 1.00</w:t>
+      </w:r>
+    </w:p>
+    <w:p>
+      <w:pPr>
+        <w:numPr>
+          <w:ilvl w:val="0"/>
+          <w:numId w:val="2"/>
+        </w:numPr>
+      </w:pPr>
+      <w:r>
+        <w:rPr>
+          <w:b/>
+          <w:bCs/>
+        </w:rPr>
+        <w:t>Stock:</w:t>
+      </w:r>
+      <w:r>
+        <w:t xml:space="preserve"> 80</w:t>
+      </w:r>
+    </w:p>
+    <w:p>
+      <w:pPr>
+        <w:numPr>
+          <w:ilvl w:val="0"/>
+          <w:numId w:val="2"/>
+        </w:numPr>
+      </w:pPr>
+      <w:r>
+        <w:rPr>
+          <w:b/>
+          <w:bCs/>
+        </w:rPr>
+        <w:t>Image:</w:t>
+      </w:r>
+      <w:r>
+        <w:t xml:space="preserve"> https://example.com/images/banana-bread.jpg</w:t>
+      </w:r>
+    </w:p>
+    <w:p>
+      <w:pPr>
+        <w:numPr>
+          <w:ilvl w:val="0"/>
+          <w:numId w:val="2"/>
+        </w:numPr>
+      </w:pPr>
+      <w:r>
+        <w:rPr>
+          <w:b/>
+          <w:bCs/>
+        </w:rPr>
+        <w:t>Category ID:</w:t>
+      </w:r>
+      <w:r>
+        <w:t xml:space="preserve"> (Your Bakery &amp; Pastries Category ID)</w:t>
+      </w:r>
+    </w:p>
+    <w:p>
+      <w:pPr>
+        <w:numPr>
+          <w:ilvl w:val="0"/>
+          <w:numId w:val="2"/>
+        </w:numPr>
+      </w:pPr>
+      <w:r>
+        <w:rPr>
+          <w:b/>
+          <w:bCs/>
+        </w:rPr>
+        <w:t>Active:</w:t>
+      </w:r>
+      <w:r>
+        <w:t xml:space="preserve"> true</w:t>
+      </w:r>
+    </w:p>
+    <w:p>
+      <w:pPr>
+        <w:numPr>
+          <w:ilvl w:val="0"/>
+          <w:numId w:val="2"/>
+        </w:numPr>
+      </w:pPr>
+      <w:r>
+        <w:rPr>
+          <w:b/>
+          <w:bCs/>
+        </w:rPr>
+        <w:t>Rating:</w:t>
+      </w:r>
+      <w:r>
+        <w:t xml:space="preserve"> 4.7</w:t>
+      </w:r>
+    </w:p>
+    <w:p>
+      <w:pPr>
+        <w:rPr>
+          <w:b/>
+          <w:bCs/>
+        </w:rPr>
+      </w:pPr>
+      <w:r>
+        <w:rPr>
+          <w:b/>
+          <w:bCs/>
+        </w:rPr>
+        <w:t>Cheese Danish</w:t>
+      </w:r>
+    </w:p>
+    <w:p>
+      <w:pPr>
+        <w:numPr>
+          <w:ilvl w:val="0"/>
+          <w:numId w:val="3"/>
+        </w:numPr>
+      </w:pPr>
+      <w:r>
+        <w:rPr>
+          <w:b/>
+          <w:bCs/>
+        </w:rPr>
+        <w:t>Name:</w:t>
+      </w:r>
+      <w:r>
+        <w:t xml:space="preserve"> Cheese Danish</w:t>
+      </w:r>
+    </w:p>
+    <w:p>
+      <w:pPr>
+        <w:numPr>
+          <w:ilvl w:val="0"/>
+          <w:numId w:val="3"/>
+        </w:numPr>
+      </w:pPr>
+      <w:r>
+        <w:rPr>
+          <w:b/>
+          <w:bCs/>
+        </w:rPr>
+        <w:t>Description:</w:t>
+      </w:r>
+      <w:r>
+        <w:t xml:space="preserve"> A sweet, flaky pastry filled with a creamy cheese center and topped with a light sugar glaze.</w:t>
+      </w:r>
+    </w:p>
+    <w:p>
+      <w:pPr>
+        <w:numPr>
+          <w:ilvl w:val="0"/>
+          <w:numId w:val="3"/>
+        </w:numPr>
+      </w:pPr>
+      <w:r>
+        <w:rPr>
+          <w:b/>
+          <w:bCs/>
+        </w:rPr>
+        <w:t>Price:</w:t>
+      </w:r>
+      <w:r>
+        <w:t xml:space="preserve"> 3.29</w:t>
+      </w:r>
+    </w:p>
+    <w:p>
+      <w:pPr>
+        <w:numPr>
+          <w:ilvl w:val="0"/>
+          <w:numId w:val="3"/>
+        </w:numPr>
+      </w:pPr>
+      <w:r>
+        <w:rPr>
+          <w:b/>
+          <w:bCs/>
+        </w:rPr>
+        <w:t>Discount:</w:t>
+      </w:r>
+      <w:r>
+        <w:t xml:space="preserve"> 0.30</w:t>
+      </w:r>
+    </w:p>
+    <w:p>
+      <w:pPr>
+        <w:numPr>
+          <w:ilvl w:val="0"/>
+          <w:numId w:val="3"/>
+        </w:numPr>
+      </w:pPr>
+      <w:r>
+        <w:rPr>
+          <w:b/>
+          <w:bCs/>
+        </w:rPr>
+        <w:lastRenderedPageBreak/>
+        <w:t>Stock:</w:t>
+      </w:r>
+      <w:r>
+        <w:t xml:space="preserve"> 120</w:t>
+      </w:r>
+    </w:p>
+    <w:p>
+      <w:pPr>
+        <w:numPr>
+          <w:ilvl w:val="0"/>
+          <w:numId w:val="3"/>
+        </w:numPr>
+      </w:pPr>
+      <w:r>
+        <w:rPr>
+          <w:b/>
+          <w:bCs/>
+        </w:rPr>
+        <w:t>Image:</w:t>
+      </w:r>
+      <w:r>
+        <w:t xml:space="preserve"> https://example.com/images/cheese-danish.jpg</w:t>
+      </w:r>
+    </w:p>
+    <w:p>
+      <w:pPr>
+        <w:numPr>
+          <w:ilvl w:val="0"/>
+          <w:numId w:val="3"/>
+        </w:numPr>
+      </w:pPr>
+      <w:r>
+        <w:rPr>
+          <w:b/>
+          <w:bCs/>
+        </w:rPr>
+        <w:t>Category ID:</w:t>
+      </w:r>
+      <w:r>
+        <w:t xml:space="preserve"> (Your Bakery &amp; Pastries Category ID)</w:t>
+      </w:r>
+    </w:p>
+    <w:p>
+      <w:pPr>
+        <w:numPr>
+          <w:ilvl w:val="0"/>
+          <w:numId w:val="3"/>
+        </w:numPr>
+      </w:pPr>
+      <w:r>
+        <w:rPr>
+          <w:b/>
+          <w:bCs/>
+        </w:rPr>
+        <w:t>Active:</w:t>
+      </w:r>
+      <w:r>
+        <w:t xml:space="preserve"> true</w:t>
+      </w:r>
+    </w:p>
+    <w:p>
+      <w:pPr>
+        <w:numPr>
+          <w:ilvl w:val="0"/>
+          <w:numId w:val="3"/>
+        </w:numPr>
+      </w:pPr>
+      <w:r>
+        <w:rPr>
+          <w:b/>
+          <w:bCs/>
+        </w:rPr>
+        <w:t>Rating:</w:t>
+      </w:r>
+      <w:r>
+        <w:t xml:space="preserve"> 4.6</w:t>
+      </w:r>
+    </w:p>
+    <w:p>
+      <w:r>
+        <w:pict w14:anchorId="71BD90AC">
+          <v:rect id="_x0000_i1043" style="width:0;height:1.5pt" o:hralign="center" o:hrstd="t" o:hr="t" fillcolor="#a0a0a0" stroked="f"/>
+        </w:pict>
+      </w:r>
+    </w:p>
+    <w:p>
+      <w:pPr>
+        <w:rPr>
+          <w:b/>
+          <w:bCs/>
+        </w:rPr>
+      </w:pPr>
+      <w:r>
+        <w:rPr>
+          <w:b/>
+          <w:bCs/>
+        </w:rPr>
+        <w:t xml:space="preserve">2. Fruits &amp; Vegetables </w:t>
+      </w:r>
+      <w:r>
+        <w:rPr>
+          <w:rFonts w:ascii="Segoe UI Emoji" w:hAnsi="Segoe UI Emoji" w:cs="Segoe UI Emoji"/>
+          <w:b/>
+          <w:bCs/>
+        </w:rPr>
+        <w:t>🍎🥦</w:t>
+      </w:r>
+    </w:p>
+    <w:p>
+      <w:pPr>
+        <w:rPr>
+          <w:b/>
+          <w:bCs/>
+        </w:rPr>
+      </w:pPr>
+      <w:r>
+        <w:rPr>
+          <w:b/>
+          <w:bCs/>
+        </w:rPr>
+        <w:t>Fresh Strawberries</w:t>
+      </w:r>
+    </w:p>
+    <w:p>
+      <w:pPr>
+        <w:numPr>
+          <w:ilvl w:val="0"/>
+          <w:numId w:val="4"/>
+        </w:numPr>
+      </w:pPr>
+      <w:r>
+        <w:rPr>
+          <w:b/>
+          <w:bCs/>
+        </w:rPr>
+        <w:t>Name:</w:t>
+      </w:r>
+      <w:r>
+        <w:t xml:space="preserve"> Fresh Strawberries</w:t>
+      </w:r>
+    </w:p>
+    <w:p>
+      <w:pPr>
+        <w:numPr>
+          <w:ilvl w:val="0"/>
+          <w:numId w:val="4"/>
+        </w:numPr>
+      </w:pPr>
+      <w:r>
+        <w:rPr>
+          <w:b/>
+          <w:bCs/>
+        </w:rPr>
+        <w:t>Description:</w:t>
+      </w:r>
+      <w:r>
+        <w:t xml:space="preserve"> Sweet and juicy strawberries picked fresh from the farm, perfect for desserts or healthy snacks.</w:t>
+      </w:r>
+    </w:p>
+    <w:p>
+      <w:pPr>
+        <w:numPr>
+          <w:ilvl w:val="0"/>
+          <w:numId w:val="4"/>
+        </w:numPr>
+      </w:pPr>
+      <w:r>
+        <w:rPr>
+          <w:b/>
+          <w:bCs/>
+        </w:rPr>
+        <w:t>Price:</w:t>
+      </w:r>
+      <w:r>
+        <w:t xml:space="preserve"> 6.99</w:t>
+      </w:r>
+    </w:p>
+    <w:p>
+      <w:pPr>
+        <w:numPr>
+          <w:ilvl w:val="0"/>
+          <w:numId w:val="4"/>
+        </w:numPr>
+      </w:pPr>
+      <w:r>
+        <w:rPr>
+          <w:b/>
+          <w:bCs/>
+        </w:rPr>
+        <w:t>Discount:</w:t>
+      </w:r>
+      <w:r>
+        <w:t xml:space="preserve"> 1.50</w:t>
+      </w:r>
+    </w:p>
+    <w:p>
+      <w:pPr>
+        <w:numPr>
+          <w:ilvl w:val="0"/>
+          <w:numId w:val="4"/>
+        </w:numPr>
+      </w:pPr>
+      <w:r>
+        <w:rPr>
+          <w:b/>
+          <w:bCs/>
+        </w:rPr>
+        <w:t>Stock:</w:t>
+      </w:r>
+      <w:r>
+        <w:t xml:space="preserve"> 60</w:t>
+      </w:r>
+    </w:p>
+    <w:p>
+      <w:pPr>
+        <w:numPr>
+          <w:ilvl w:val="0"/>
+          <w:numId w:val="4"/>
+        </w:numPr>
+      </w:pPr>
+      <w:r>
+        <w:rPr>
+          <w:b/>
+          <w:bCs/>
+        </w:rPr>
+        <w:t>Image:</w:t>
+      </w:r>
+      <w:r>
+        <w:t xml:space="preserve"> https://example.com/images/strawberries.jpg</w:t>
+      </w:r>
+    </w:p>
+    <w:p>
+      <w:pPr>
+        <w:numPr>
+          <w:ilvl w:val="0"/>
+          <w:numId w:val="4"/>
+        </w:numPr>
+      </w:pPr>
+      <w:r>
+        <w:rPr>
+          <w:b/>
+          <w:bCs/>
+        </w:rPr>
+        <w:t>Category ID:</w:t>
+      </w:r>
+      <w:r>
+        <w:t xml:space="preserve"> (Your Fruits &amp; Vegetables Category ID)</w:t>
+      </w:r>
+    </w:p>
+    <w:p>
+      <w:pPr>
+        <w:numPr>
+          <w:ilvl w:val="0"/>
+          <w:numId w:val="4"/>
+        </w:numPr>
+      </w:pPr>
+      <w:r>
+        <w:rPr>
+          <w:b/>
+          <w:bCs/>
+        </w:rPr>
+        <w:t>Active:</w:t>
+      </w:r>
+      <w:r>
+        <w:t xml:space="preserve"> true</w:t>
+      </w:r>
+    </w:p>
+    <w:p>
+      <w:pPr>
+        <w:numPr>
+          <w:ilvl w:val="0"/>
+          <w:numId w:val="4"/>
+        </w:numPr>
+      </w:pPr>
+      <w:r>
+        <w:rPr>
+          <w:b/>
+          <w:bCs/>
+        </w:rPr>
+        <w:t>Rating:</w:t>
+      </w:r>
+      <w:r>
+        <w:t xml:space="preserve"> 4.9</w:t>
+      </w:r>
+    </w:p>
+    <w:p>
+      <w:pPr>
+        <w:rPr>
+          <w:b/>
+          <w:bCs/>
+        </w:rPr>
+      </w:pPr>
+      <w:r>
+        <w:rPr>
+          <w:b/>
+          <w:bCs/>
+        </w:rPr>
+        <w:t>Organic Spinach</w:t>
+      </w:r>
+    </w:p>
+    <w:p>
+      <w:pPr>
+        <w:numPr>
+          <w:ilvl w:val="0"/>
+          <w:numId w:val="5"/>
+        </w:numPr>
+      </w:pPr>
+      <w:r>
+        <w:rPr>
+          <w:b/>
+          <w:bCs/>
+        </w:rPr>
+        <w:t>Name:</w:t>
+      </w:r>
+      <w:r>
+        <w:t xml:space="preserve"> Organic Spinach</w:t>
+      </w:r>
+    </w:p>
+    <w:p>
+      <w:pPr>
+        <w:numPr>
+          <w:ilvl w:val="0"/>
+          <w:numId w:val="5"/>
+        </w:numPr>
+      </w:pPr>
+      <w:r>
+        <w:rPr>
+          <w:b/>
+          <w:bCs/>
+        </w:rPr>
+        <w:t>Description:</w:t>
+      </w:r>
+      <w:r>
+        <w:t xml:space="preserve"> Fresh and pesticide-free spinach rich in iron and essential vitamins for a healthy diet.</w:t>
+      </w:r>
+    </w:p>
+    <w:p>
+      <w:pPr>
+        <w:numPr>
+          <w:ilvl w:val="0"/>
+          <w:numId w:val="5"/>
+        </w:numPr>
+      </w:pPr>
+      <w:r>
+        <w:rPr>
+          <w:b/>
+          <w:bCs/>
+        </w:rPr>
+        <w:t>Price:</w:t>
+      </w:r>
+      <w:r>
+        <w:t xml:space="preserve"> 4.49</w:t>
+      </w:r>
+    </w:p>
+    <w:p>
+      <w:pPr>
+        <w:numPr>
+          <w:ilvl w:val="0"/>
+          <w:numId w:val="5"/>
+        </w:numPr>
+      </w:pPr>
+      <w:r>
+        <w:rPr>
+          <w:b/>
+          <w:bCs/>
+        </w:rPr>
+        <w:t>Discount:</w:t>
+      </w:r>
+      <w:r>
+        <w:t xml:space="preserve"> 0.50</w:t>
+      </w:r>
+    </w:p>
+    <w:p>
+      <w:pPr>
+        <w:numPr>
+          <w:ilvl w:val="0"/>
+          <w:numId w:val="5"/>
+        </w:numPr>
+      </w:pPr>
+      <w:r>
+        <w:rPr>
+          <w:b/>
+          <w:bCs/>
+        </w:rPr>
+        <w:t>Stock:</w:t>
+      </w:r>
+      <w:r>
+        <w:t xml:space="preserve"> 70</w:t>
+      </w:r>
+    </w:p>
+    <w:p>
+      <w:pPr>
+        <w:numPr>
+          <w:ilvl w:val="0"/>
+          <w:numId w:val="5"/>
+        </w:numPr>
+      </w:pPr>
+      <w:r>
+        <w:rPr>
+          <w:b/>
+          <w:bCs/>
+        </w:rPr>
+        <w:t>Image:</w:t>
+      </w:r>
+      <w:r>
+        <w:t xml:space="preserve"> https://example.com/images/spinach.jpg</w:t>
+      </w:r>
+    </w:p>
+    <w:p>
+      <w:pPr>
+        <w:numPr>
+          <w:ilvl w:val="0"/>
+          <w:numId w:val="5"/>
+        </w:numPr>
+      </w:pPr>
+      <w:r>
+        <w:rPr>
+          <w:b/>
+          <w:bCs/>
+        </w:rPr>
+        <w:t>Category ID:</w:t>
+      </w:r>
+      <w:r>
+        <w:t xml:space="preserve"> (Your Fruits &amp; Vegetables Category ID)</w:t>
+      </w:r>
+    </w:p>
+    <w:p>
+      <w:pPr>
+        <w:numPr>
+          <w:ilvl w:val="0"/>
+          <w:numId w:val="5"/>
+        </w:numPr>
+      </w:pPr>
+      <w:r>
+        <w:rPr>
+          <w:b/>
+          <w:bCs/>
+        </w:rPr>
+        <w:t>Active:</w:t>
+      </w:r>
+      <w:r>
+        <w:t xml:space="preserve"> true</w:t>
+      </w:r>
+    </w:p>
+    <w:p>
+      <w:pPr>
+        <w:numPr>
+          <w:ilvl w:val="0"/>
+          <w:numId w:val="5"/>
+        </w:numPr>
+      </w:pPr>
+      <w:r>
+        <w:rPr>
+          <w:b/>
+          <w:bCs/>
+        </w:rPr>
+        <w:t>Rating:</w:t>
+      </w:r>
+      <w:r>
+        <w:t xml:space="preserve"> 4.8</w:t>
+      </w:r>
+    </w:p>
+    <w:p>
+      <w:pPr>
+        <w:rPr>
+          <w:b/>
+          <w:bCs/>
+        </w:rPr>
+      </w:pPr>
+      <w:r>
+        <w:rPr>
+          <w:b/>
+          <w:bCs/>
+        </w:rPr>
+        <w:lastRenderedPageBreak/>
+        <w:t>Carrot Pack (1kg)</w:t>
+      </w:r>
+    </w:p>
+    <w:p>
+      <w:pPr>
+        <w:numPr>
+          <w:ilvl w:val="0"/>
+          <w:numId w:val="6"/>
+        </w:numPr>
+      </w:pPr>
+      <w:r>
+        <w:rPr>
+          <w:b/>
+          <w:bCs/>
+        </w:rPr>
+        <w:t>Name:</w:t>
+      </w:r>
+      <w:r>
+        <w:t xml:space="preserve"> Carrot Pack (1kg)</w:t>
+      </w:r>
+    </w:p>
+    <w:p>
+      <w:pPr>
+        <w:numPr>
+          <w:ilvl w:val="0"/>
+          <w:numId w:val="6"/>
+        </w:numPr>
+      </w:pPr>
+      <w:r>
+        <w:rPr>
+          <w:b/>
+          <w:bCs/>
+        </w:rPr>
+        <w:t>Description:</w:t>
+      </w:r>
+      <w:r>
+        <w:t xml:space="preserve"> Crunchy and fresh orange carrots, great for salads, juices, and cooking.</w:t>
+      </w:r>
+    </w:p>
+    <w:p>
+      <w:pPr>
+        <w:numPr>
+          <w:ilvl w:val="0"/>
+          <w:numId w:val="6"/>
+        </w:numPr>
+      </w:pPr>
+      <w:r>
+        <w:rPr>
+          <w:b/>
+          <w:bCs/>
+        </w:rPr>
+        <w:t>Price:</w:t>
+      </w:r>
+      <w:r>
+        <w:t xml:space="preserve"> 3.99</w:t>
+      </w:r>
+    </w:p>
+    <w:p>
+      <w:pPr>
+        <w:numPr>
+          <w:ilvl w:val="0"/>
+          <w:numId w:val="6"/>
+        </w:numPr>
+      </w:pPr>
+      <w:r>
+        <w:rPr>
+          <w:b/>
+          <w:bCs/>
+        </w:rPr>
+        <w:t>Discount:</w:t>
+      </w:r>
+      <w:r>
+        <w:t xml:space="preserve"> 0.20</w:t>
+      </w:r>
+    </w:p>
+    <w:p>
+      <w:pPr>
+        <w:numPr>
+          <w:ilvl w:val="0"/>
+          <w:numId w:val="6"/>
+        </w:numPr>
+      </w:pPr>
+      <w:r>
+        <w:rPr>
+          <w:b/>
+          <w:bCs/>
+        </w:rPr>
+        <w:t>Stock:</w:t>
+      </w:r>
+      <w:r>
+        <w:t xml:space="preserve"> 90</w:t>
+      </w:r>
+    </w:p>
+    <w:p>
+      <w:pPr>
+        <w:numPr>
+          <w:ilvl w:val="0"/>
+          <w:numId w:val="6"/>
+        </w:numPr>
+      </w:pPr>
+      <w:r>
+        <w:rPr>
+          <w:b/>
+          <w:bCs/>
+        </w:rPr>
+        <w:t>Image:</w:t>
+      </w:r>
+      <w:r>
+        <w:t xml:space="preserve"> https://example.com/images/carrots.jpg</w:t>
+      </w:r>
+    </w:p>
+    <w:p>
+      <w:pPr>
+        <w:numPr>
+          <w:ilvl w:val="0"/>
+          <w:numId w:val="6"/>
+        </w:numPr>
+      </w:pPr>
+      <w:r>
+        <w:rPr>
+          <w:b/>
+          <w:bCs/>
+        </w:rPr>
+        <w:t>Category ID:</w:t>
+      </w:r>
+      <w:r>
+        <w:t xml:space="preserve"> (Your Fruits &amp; Vegetables Category ID)</w:t>
+      </w:r>
+    </w:p>
+    <w:p>
+      <w:pPr>
+        <w:numPr>
+          <w:ilvl w:val="0"/>
+          <w:numId w:val="6"/>
+        </w:numPr>
+      </w:pPr>
+      <w:r>
+        <w:rPr>
+          <w:b/>
+          <w:bCs/>
+        </w:rPr>
+        <w:t>Active:</w:t>
+      </w:r>
+      <w:r>
+        <w:t xml:space="preserve"> true</w:t>
+      </w:r>
+    </w:p>
+    <w:p>
+      <w:pPr>
+        <w:numPr>
+          <w:ilvl w:val="0"/>
+          <w:numId w:val="6"/>
+        </w:numPr>
+      </w:pPr>
+      <w:r>
+        <w:rPr>
+          <w:b/>
+          <w:bCs/>
+        </w:rPr>
+        <w:t>Rating:</w:t>
+      </w:r>
+      <w:r>
+        <w:t xml:space="preserve"> 4.7</w:t>
+      </w:r>
+    </w:p>
+    <w:p>
+      <w:r>
+        <w:pict w14:anchorId="1063FE6A">
+          <v:rect id="_x0000_i1044" style="width:0;height:1.5pt" o:hralign="center" o:hrstd="t" o:hr="t" fillcolor="#a0a0a0" stroked="f"/>
+        </w:pict>
+      </w:r>
+    </w:p>
+    <w:p>
+      <w:pPr>
+        <w:rPr>
+          <w:b/>
+          <w:bCs/>
+        </w:rPr>
+      </w:pPr>
+      <w:r>
+        <w:rPr>
+          <w:b/>
+          <w:bCs/>
+        </w:rPr>
+        <w:t xml:space="preserve">3. Dairy &amp; Eggs </w:t>
+      </w:r>
+      <w:r>
+        <w:rPr>
+          <w:rFonts w:ascii="Segoe UI Emoji" w:hAnsi="Segoe UI Emoji" w:cs="Segoe UI Emoji"/>
+          <w:b/>
+          <w:bCs/>
+        </w:rPr>
+        <w:t>🥛🧀</w:t>
+      </w:r>
+    </w:p>
+    <w:p>
+      <w:pPr>
+        <w:rPr>
+          <w:b/>
+          <w:bCs/>
+        </w:rPr>
+      </w:pPr>
+      <w:r>
+        <w:rPr>
+          <w:b/>
+          <w:bCs/>
+        </w:rPr>
+        <w:t>Whole Milk (1L)</w:t>
+      </w:r>
+    </w:p>
+    <w:p>
+      <w:pPr>
+        <w:numPr>
+          <w:ilvl w:val="0"/>
+          <w:numId w:val="7"/>
+        </w:numPr>
+      </w:pPr>
+      <w:r>
+        <w:rPr>
+          <w:b/>
+          <w:bCs/>
+        </w:rPr>
+        <w:t>Name:</w:t>
+      </w:r>
+      <w:r>
+        <w:t xml:space="preserve"> Whole Milk (1L)</w:t>
+      </w:r>
+    </w:p>
+    <w:p>
+      <w:pPr>
+        <w:numPr>
+          <w:ilvl w:val="0"/>
+          <w:numId w:val="7"/>
+        </w:numPr>
+      </w:pPr>
+      <w:r>
+        <w:rPr>
+          <w:b/>
+          <w:bCs/>
+        </w:rPr>
+        <w:t>Description:</w:t>
+      </w:r>
+      <w:r>
+        <w:t xml:space="preserve"> Creamy and fresh whole milk sourced from organic dairy farms, rich in calcium.</w:t>
+      </w:r>
+    </w:p>
+    <w:p>
+      <w:pPr>
+        <w:numPr>
+          <w:ilvl w:val="0"/>
+          <w:numId w:val="7"/>
+        </w:numPr>
+      </w:pPr>
+      <w:r>
+        <w:rPr>
+          <w:b/>
+          <w:bCs/>
+        </w:rPr>
+        <w:t>Price:</w:t>
+      </w:r>
+      <w:r>
+        <w:t xml:space="preserve"> 2.99</w:t>
+      </w:r>
+    </w:p>
+    <w:p>
+      <w:pPr>
+        <w:numPr>
+          <w:ilvl w:val="0"/>
+          <w:numId w:val="7"/>
+        </w:numPr>
+      </w:pPr>
+      <w:r>
+        <w:rPr>
+          <w:b/>
+          <w:bCs/>
+        </w:rPr>
+        <w:t>Discount:</w:t>
+      </w:r>
+      <w:r>
+        <w:t xml:space="preserve"> 0.00</w:t>
+      </w:r>
+    </w:p>
+    <w:p>
+      <w:pPr>
+        <w:numPr>
+          <w:ilvl w:val="0"/>
+          <w:numId w:val="7"/>
+        </w:numPr>
+      </w:pPr>
+      <w:r>
+        <w:rPr>
+          <w:b/>
+          <w:bCs/>
+        </w:rPr>
+        <w:t>Stock:</w:t>
+      </w:r>
+      <w:r>
+        <w:t xml:space="preserve"> 150</w:t>
+      </w:r>
+    </w:p>
+    <w:p>
+      <w:pPr>
+        <w:numPr>
+          <w:ilvl w:val="0"/>
+          <w:numId w:val="7"/>
+        </w:numPr>
+      </w:pPr>
+      <w:r>
+        <w:rPr>
+          <w:b/>
+          <w:bCs/>
+        </w:rPr>
+        <w:t>Image:</w:t>
+      </w:r>
+      <w:r>
+        <w:t xml:space="preserve"> https://example.com/images/whole-milk.jpg</w:t>
+      </w:r>
+    </w:p>
+    <w:p>
+      <w:pPr>
+        <w:numPr>
+          <w:ilvl w:val="0"/>
+          <w:numId w:val="7"/>
+        </w:numPr>
+      </w:pPr>
+      <w:r>
+        <w:rPr>
+          <w:b/>
+          <w:bCs/>
+        </w:rPr>
+        <w:t>Category ID:</w:t>
+      </w:r>
+      <w:r>
+        <w:t xml:space="preserve"> (Your Dairy &amp; Eggs Category ID)</w:t>
+      </w:r>
+    </w:p>
+    <w:p>
+      <w:pPr>
+        <w:numPr>
+          <w:ilvl w:val="0"/>
+          <w:numId w:val="7"/>
+        </w:numPr>
+      </w:pPr>
+      <w:r>
+        <w:rPr>
+          <w:b/>
+          <w:bCs/>
+        </w:rPr>
+        <w:t>Active:</w:t>
+      </w:r>
+      <w:r>
+        <w:t xml:space="preserve"> true</w:t>
+      </w:r>
+    </w:p>
+    <w:p>
+      <w:pPr>
+        <w:numPr>
+          <w:ilvl w:val="0"/>
+          <w:numId w:val="7"/>
+        </w:numPr>
+      </w:pPr>
+      <w:r>
+        <w:rPr>
+          <w:b/>
+          <w:bCs/>
+        </w:rPr>
+        <w:t>Rating:</w:t>
+      </w:r>
+      <w:r>
+        <w:t xml:space="preserve"> 4.9</w:t>
+      </w:r>
+    </w:p>
+    <w:p>
+      <w:pPr>
+        <w:rPr>
+          <w:b/>
+          <w:bCs/>
+        </w:rPr>
+      </w:pPr>
+      <w:r>
+        <w:rPr>
+          <w:b/>
+          <w:bCs/>
+        </w:rPr>
+        <w:t>Cheddar Cheese Block (250g)</w:t>
+      </w:r>
+    </w:p>
+    <w:p>
+      <w:pPr>
+        <w:numPr>
+          <w:ilvl w:val="0"/>
+          <w:numId w:val="8"/>
+        </w:numPr>
+      </w:pPr>
+      <w:r>
+        <w:rPr>
+          <w:b/>
+          <w:bCs/>
+        </w:rPr>
+        <w:t>Name:</w:t>
+      </w:r>
+      <w:r>
+        <w:t xml:space="preserve"> Cheddar Cheese Block (250g)</w:t>
+      </w:r>
+    </w:p>
+    <w:p>
+      <w:pPr>
+        <w:numPr>
+          <w:ilvl w:val="0"/>
+          <w:numId w:val="8"/>
+        </w:numPr>
+      </w:pPr>
+      <w:r>
+        <w:rPr>
+          <w:b/>
+          <w:bCs/>
+        </w:rPr>
+        <w:t>Description:</w:t>
+      </w:r>
+      <w:r>
+        <w:t xml:space="preserve"> Aged cheddar cheese with a rich and bold flavor, great for sandwiches and cooking.</w:t>
+      </w:r>
+    </w:p>
+    <w:p>
+      <w:pPr>
+        <w:numPr>
+          <w:ilvl w:val="0"/>
+          <w:numId w:val="8"/>
+        </w:numPr>
+      </w:pPr>
+      <w:r>
+        <w:rPr>
+          <w:b/>
+          <w:bCs/>
+        </w:rPr>
+        <w:t>Price:</w:t>
+      </w:r>
+      <w:r>
+        <w:t xml:space="preserve"> 4.99</w:t>
+      </w:r>
+    </w:p>
+    <w:p>
+      <w:pPr>
+        <w:numPr>
+          <w:ilvl w:val="0"/>
+          <w:numId w:val="8"/>
+        </w:numPr>
+      </w:pPr>
+      <w:r>
+        <w:rPr>
+          <w:b/>
+          <w:bCs/>
+        </w:rPr>
+        <w:t>Discount:</w:t>
+      </w:r>
+      <w:r>
+        <w:t xml:space="preserve"> 0.80</w:t>
+      </w:r>
+    </w:p>
+    <w:p>
+      <w:pPr>
+        <w:numPr>
+          <w:ilvl w:val="0"/>
+          <w:numId w:val="8"/>
+        </w:numPr>
+      </w:pPr>
+      <w:r>
+        <w:rPr>
+          <w:b/>
+          <w:bCs/>
+        </w:rPr>
+        <w:lastRenderedPageBreak/>
+        <w:t>Stock:</w:t>
+      </w:r>
+      <w:r>
+        <w:t xml:space="preserve"> 85</w:t>
+      </w:r>
+    </w:p>
+    <w:p>
+      <w:pPr>
+        <w:numPr>
+          <w:ilvl w:val="0"/>
+          <w:numId w:val="8"/>
+        </w:numPr>
+      </w:pPr>
+      <w:r>
+        <w:rPr>
+          <w:b/>
+          <w:bCs/>
+        </w:rPr>
+        <w:t>Image:</w:t>
+      </w:r>
+      <w:r>
+        <w:t xml:space="preserve"> https://example.com/images/cheddar-cheese.jpg</w:t>
+      </w:r>
+    </w:p>
+    <w:p>
+      <w:pPr>
+        <w:numPr>
+          <w:ilvl w:val="0"/>
+          <w:numId w:val="8"/>
+        </w:numPr>
+      </w:pPr>
+      <w:r>
+        <w:rPr>
+          <w:b/>
+          <w:bCs/>
+        </w:rPr>
+        <w:t>Category ID:</w:t>
+      </w:r>
+      <w:r>
+        <w:t xml:space="preserve"> (Your Dairy &amp; Eggs Category ID)</w:t>
+      </w:r>
+    </w:p>
+    <w:p>
+      <w:pPr>
+        <w:numPr>
+          <w:ilvl w:val="0"/>
+          <w:numId w:val="8"/>
+        </w:numPr>
+      </w:pPr>
+      <w:r>
+        <w:rPr>
+          <w:b/>
+          <w:bCs/>
+        </w:rPr>
+        <w:t>Active:</w:t>
+      </w:r>
+      <w:r>
+        <w:t xml:space="preserve"> true</w:t>
+      </w:r>
+    </w:p>
+    <w:p>
+      <w:pPr>
+        <w:numPr>
+          <w:ilvl w:val="0"/>
+          <w:numId w:val="8"/>
+        </w:numPr>
+      </w:pPr>
+      <w:r>
+        <w:rPr>
+          <w:b/>
+          <w:bCs/>
+        </w:rPr>
+        <w:t>Rating:</w:t>
+      </w:r>
+      <w:r>
+        <w:t xml:space="preserve"> 4.8</w:t>
+      </w:r>
+    </w:p>
+    <w:p>
+      <w:pPr>
+        <w:rPr>
+          <w:b/>
+          <w:bCs/>
+        </w:rPr>
+      </w:pPr>
+      <w:r>
+        <w:rPr>
+          <w:b/>
+          <w:bCs/>
+        </w:rPr>
+        <w:t>Farm Fresh Eggs (12 pcs)</w:t>
+      </w:r>
+    </w:p>
+    <w:p>
+      <w:pPr>
+        <w:numPr>
+          <w:ilvl w:val="0"/>
+          <w:numId w:val="9"/>
+        </w:numPr>
+      </w:pPr>
+      <w:r>
+        <w:rPr>
+          <w:b/>
+          <w:bCs/>
+        </w:rPr>
+        <w:t>Name:</w:t>
+      </w:r>
+      <w:r>
+        <w:t xml:space="preserve"> Farm Fresh Eggs (12 pcs)</w:t>
+      </w:r>
+    </w:p>
+    <w:p>
+      <w:pPr>
+        <w:numPr>
+          <w:ilvl w:val="0"/>
+          <w:numId w:val="9"/>
+        </w:numPr>
+      </w:pPr>
+      <w:r>
+        <w:rPr>
+          <w:b/>
+          <w:bCs/>
+        </w:rPr>
+        <w:t>Description:</w:t>
+      </w:r>
+      <w:r>
+        <w:t xml:space="preserve"> Nutrient-rich eggs from free-range hens, perfect for breakfast or baking.</w:t>
+      </w:r>
+    </w:p>
+    <w:p>
+      <w:pPr>
+        <w:numPr>
+          <w:ilvl w:val="0"/>
+          <w:numId w:val="9"/>
+        </w:numPr>
+      </w:pPr>
+      <w:r>
+        <w:rPr>
+          <w:b/>
+          <w:bCs/>
+        </w:rPr>
+        <w:t>Price:</w:t>
+      </w:r>
+      <w:r>
+        <w:t xml:space="preserve"> 3.49</w:t>
+      </w:r>
+    </w:p>
+    <w:p>
+      <w:pPr>
+        <w:numPr>
+          <w:ilvl w:val="0"/>
+          <w:numId w:val="9"/>
+        </w:numPr>
+      </w:pPr>
+      <w:r>
+        <w:rPr>
+          <w:b/>
+          <w:bCs/>
+        </w:rPr>
+        <w:t>Discount:</w:t>
+      </w:r>
+      <w:r>
+        <w:t xml:space="preserve"> 0.50</w:t>
+      </w:r>
+    </w:p>
+    <w:p>
+      <w:pPr>
+        <w:numPr>
+          <w:ilvl w:val="0"/>
+          <w:numId w:val="9"/>
+        </w:numPr>
+      </w:pPr>
+      <w:r>
+        <w:rPr>
+          <w:b/>
+          <w:bCs/>
+        </w:rPr>
+        <w:t>Stock:</w:t>
+      </w:r>
+      <w:r>
+        <w:t xml:space="preserve"> 110</w:t>
+      </w:r>
+    </w:p>
+    <w:p>
+      <w:pPr>
+        <w:numPr>
+          <w:ilvl w:val="0"/>
+          <w:numId w:val="9"/>
+        </w:numPr>
+      </w:pPr>
+      <w:r>
+        <w:rPr>
+          <w:b/>
+          <w:bCs/>
+        </w:rPr>
+        <w:t>Image:</w:t>
+      </w:r>
+      <w:r>
+        <w:t xml:space="preserve"> https://example.com/images/eggs.jpg</w:t>
+      </w:r>
+    </w:p>
+    <w:p>
+      <w:pPr>
+        <w:numPr>
+          <w:ilvl w:val="0"/>
+          <w:numId w:val="9"/>
+        </w:numPr>
+      </w:pPr>
+      <w:r>
+        <w:rPr>
+          <w:b/>
+          <w:bCs/>
+        </w:rPr>
+        <w:t>Category ID:</w:t>
+      </w:r>
+      <w:r>
+        <w:t xml:space="preserve"> (Your Dairy &amp; Eggs Category ID)</w:t>
+      </w:r>
+    </w:p>
+    <w:p>
+      <w:pPr>
+        <w:numPr>
+          <w:ilvl w:val="0"/>
+          <w:numId w:val="9"/>
+        </w:numPr>
+      </w:pPr>
+      <w:r>
+        <w:rPr>
+          <w:b/>
+          <w:bCs/>
+        </w:rPr>
+        <w:t>Active:</w:t>
+      </w:r>
+      <w:r>
+        <w:t xml:space="preserve"> true</w:t>
+      </w:r>
+    </w:p>
+    <w:p>
+      <w:pPr>
+        <w:numPr>
+          <w:ilvl w:val="0"/>
+          <w:numId w:val="9"/>
+        </w:numPr>
+      </w:pPr>
+      <w:r>
+        <w:rPr>
+          <w:b/>
+          <w:bCs/>
+        </w:rPr>
+        <w:t>Rating:</w:t>
+      </w:r>
+      <w:r>
+        <w:t xml:space="preserve"> 4.9</w:t>
+      </w:r>
+    </w:p>
+    <w:p>
+      <w:r>
+        <w:pict w14:anchorId="6723D995">
+          <v:rect id="_x0000_i1045" style="width:0;height:1.5pt" o:hralign="center" o:hrstd="t" o:hr="t" fillcolor="#a0a0a0" stroked="f"/>
+        </w:pict>
+      </w:r>
+    </w:p>
+    <w:p>
+      <w:pPr>
+        <w:rPr>
+          <w:b/>
+          <w:bCs/>
+        </w:rPr>
+      </w:pPr>
+      <w:r>
+        <w:rPr>
+          <w:b/>
+          <w:bCs/>
+        </w:rPr>
+        <w:t xml:space="preserve">4. Meat &amp; Seafood </w:t>
+      </w:r>
+      <w:r>
+        <w:rPr>
+          <w:rFonts w:ascii="Segoe UI Emoji" w:hAnsi="Segoe UI Emoji" w:cs="Segoe UI Emoji"/>
+          <w:b/>
+          <w:bCs/>
+        </w:rPr>
+        <w:t>🍗🐟</w:t>
+      </w:r>
+    </w:p>
+    <w:p>
+      <w:pPr>
+        <w:rPr>
+          <w:b/>
+          <w:bCs/>
+        </w:rPr>
+      </w:pPr>
+      <w:r>
+        <w:rPr>
+          <w:b/>
+          <w:bCs/>
+        </w:rPr>
+        <w:t>Boneless Chicken Breast (500g)</w:t>
+      </w:r>
+    </w:p>
+    <w:p>
+      <w:pPr>
+        <w:numPr>
+          <w:ilvl w:val="0"/>
+          <w:numId w:val="10"/>
+        </w:numPr>
+      </w:pPr>
+      <w:r>
+        <w:rPr>
+          <w:b/>
+          <w:bCs/>
+        </w:rPr>
+        <w:t>Name:</w:t>
+      </w:r>
+      <w:r>
+        <w:t xml:space="preserve"> Boneless Chicken Breast (500g)</w:t>
+      </w:r>
+    </w:p>
+    <w:p>
+      <w:pPr>
+        <w:numPr>
+          <w:ilvl w:val="0"/>
+          <w:numId w:val="10"/>
+        </w:numPr>
+      </w:pPr>
+      <w:r>
+        <w:rPr>
+          <w:b/>
+          <w:bCs/>
+        </w:rPr>
+        <w:t>Description:</w:t>
+      </w:r>
+      <w:r>
+        <w:t xml:space="preserve"> Lean and protein-packed boneless chicken breast, perfect for healthy meals.</w:t>
+      </w:r>
+    </w:p>
+    <w:p>
+      <w:pPr>
+        <w:numPr>
+          <w:ilvl w:val="0"/>
+          <w:numId w:val="10"/>
+        </w:numPr>
+      </w:pPr>
+      <w:r>
+        <w:rPr>
+          <w:b/>
+          <w:bCs/>
+        </w:rPr>
+        <w:t>Price:</w:t>
+      </w:r>
+      <w:r>
+        <w:t xml:space="preserve"> 6.99</w:t>
+      </w:r>
+    </w:p>
+    <w:p>
+      <w:pPr>
+        <w:numPr>
+          <w:ilvl w:val="0"/>
+          <w:numId w:val="10"/>
+        </w:numPr>
+      </w:pPr>
+      <w:r>
+        <w:rPr>
+          <w:b/>
+          <w:bCs/>
+        </w:rPr>
+        <w:t>Discount:</w:t>
+      </w:r>
+      <w:r>
+        <w:t xml:space="preserve"> 1.00</w:t>
+      </w:r>
+    </w:p>
+    <w:p>
+      <w:pPr>
+        <w:numPr>
+          <w:ilvl w:val="0"/>
+          <w:numId w:val="10"/>
+        </w:numPr>
+      </w:pPr>
+      <w:r>
+        <w:rPr>
+          <w:b/>
+          <w:bCs/>
+        </w:rPr>
+        <w:t>Stock:</w:t>
+      </w:r>
+      <w:r>
+        <w:t xml:space="preserve"> 75</w:t>
+      </w:r>
+    </w:p>
+    <w:p>
+      <w:pPr>
+        <w:numPr>
+          <w:ilvl w:val="0"/>
+          <w:numId w:val="10"/>
+        </w:numPr>
+      </w:pPr>
+      <w:r>
+        <w:rPr>
+          <w:b/>
+          <w:bCs/>
+        </w:rPr>
+        <w:t>Image:</w:t>
+      </w:r>
+      <w:r>
+        <w:t xml:space="preserve"> https://example.com/images/chicken-breast.jpg</w:t>
+      </w:r>
+    </w:p>
+    <w:p>
+      <w:pPr>
+        <w:numPr>
+          <w:ilvl w:val="0"/>
+          <w:numId w:val="10"/>
+        </w:numPr>
+      </w:pPr>
+      <w:r>
+        <w:rPr>
+          <w:b/>
+          <w:bCs/>
+        </w:rPr>
+        <w:t>Category ID:</w:t>
+      </w:r>
+      <w:r>
+        <w:t xml:space="preserve"> (Your Meat &amp; Seafood Category ID)</w:t>
+      </w:r>
+    </w:p>
+    <w:p>
+      <w:pPr>
+        <w:numPr>
+          <w:ilvl w:val="0"/>
+          <w:numId w:val="10"/>
+        </w:numPr>
+      </w:pPr>
+      <w:r>
+        <w:rPr>
+          <w:b/>
+          <w:bCs/>
+        </w:rPr>
+        <w:t>Active:</w:t>
+      </w:r>
+      <w:r>
+        <w:t xml:space="preserve"> true</w:t>
+      </w:r>
+    </w:p>
+    <w:p>
+      <w:pPr>
+        <w:numPr>
+          <w:ilvl w:val="0"/>
+          <w:numId w:val="10"/>
+        </w:numPr>
+      </w:pPr>
+      <w:r>
+        <w:rPr>
+          <w:b/>
+          <w:bCs/>
+        </w:rPr>
+        <w:t>Rating:</w:t>
+      </w:r>
+      <w:r>
+        <w:t xml:space="preserve"> 4.8</w:t>
+      </w:r>
+    </w:p>
+    <w:p>
+      <w:pPr>
+        <w:rPr>
+          <w:b/>
+          <w:bCs/>
+        </w:rPr>
+      </w:pPr>
+      <w:r>
+        <w:rPr>
+          <w:b/>
+          <w:bCs/>
+        </w:rPr>
+        <w:t>Fresh Salmon Fillet (250g)</w:t>
+      </w:r>
+    </w:p>
+    <w:p>
+      <w:pPr>
+        <w:numPr>
+          <w:ilvl w:val="0"/>
+          <w:numId w:val="11"/>
+        </w:numPr>
+      </w:pPr>
+      <w:r>
+        <w:rPr>
+          <w:b/>
+          <w:bCs/>
+        </w:rPr>
+        <w:t>Name:</w:t>
+      </w:r>
+      <w:r>
+        <w:t xml:space="preserve"> Fresh Salmon Fillet (250g)</w:t>
+      </w:r>
+    </w:p>
+    <w:p>
+      <w:pPr>
+        <w:numPr>
+          <w:ilvl w:val="0"/>
+          <w:numId w:val="11"/>
+        </w:numPr>
+      </w:pPr>
+      <w:r>
+        <w:rPr>
+          <w:b/>
+          <w:bCs/>
+        </w:rPr>
+        <w:lastRenderedPageBreak/>
+        <w:t>Description:</w:t>
+      </w:r>
+      <w:r>
+        <w:t xml:space="preserve"> High-quality, omega-3 rich salmon fillet, perfect for grilling or baking.</w:t>
+      </w:r>
+    </w:p>
+    <w:p>
+      <w:pPr>
+        <w:numPr>
+          <w:ilvl w:val="0"/>
+          <w:numId w:val="11"/>
+        </w:numPr>
+      </w:pPr>
+      <w:r>
+        <w:rPr>
+          <w:b/>
+          <w:bCs/>
+        </w:rPr>
+        <w:t>Price:</w:t>
+      </w:r>
+      <w:r>
+        <w:t xml:space="preserve"> 12.99</w:t>
+      </w:r>
+    </w:p>
+    <w:p>
+      <w:pPr>
+        <w:numPr>
+          <w:ilvl w:val="0"/>
+          <w:numId w:val="11"/>
+        </w:numPr>
+      </w:pPr>
+      <w:r>
+        <w:rPr>
+          <w:b/>
+          <w:bCs/>
+        </w:rPr>
+        <w:t>Discount:</w:t>
+      </w:r>
+      <w:r>
+        <w:t xml:space="preserve"> 2.00</w:t>
+      </w:r>
+    </w:p>
+    <w:p>
+      <w:pPr>
+        <w:numPr>
+          <w:ilvl w:val="0"/>
+          <w:numId w:val="11"/>
+        </w:numPr>
+      </w:pPr>
+      <w:r>
+        <w:rPr>
+          <w:b/>
+          <w:bCs/>
+        </w:rPr>
+        <w:t>Stock:</w:t>
+      </w:r>
+      <w:r>
+        <w:t xml:space="preserve"> 50</w:t>
+      </w:r>
+    </w:p>
+    <w:p>
+      <w:pPr>
+        <w:numPr>
+          <w:ilvl w:val="0"/>
+          <w:numId w:val="11"/>
+        </w:numPr>
+      </w:pPr>
+      <w:r>
+        <w:rPr>
+          <w:b/>
+          <w:bCs/>
+        </w:rPr>
+        <w:t>Image:</w:t>
+      </w:r>
+      <w:r>
+        <w:t xml:space="preserve"> https://example.com/images/salmon.jpg</w:t>
+      </w:r>
+    </w:p>
+    <w:p>
+      <w:pPr>
+        <w:numPr>
+          <w:ilvl w:val="0"/>
+          <w:numId w:val="11"/>
+        </w:numPr>
+      </w:pPr>
+      <w:r>
+        <w:rPr>
+          <w:b/>
+          <w:bCs/>
+        </w:rPr>
+        <w:t>Category ID:</w:t>
+      </w:r>
+      <w:r>
+        <w:t xml:space="preserve"> (Your Meat &amp; Seafood Category ID)</w:t>
+      </w:r>
+    </w:p>
+    <w:p>
+      <w:pPr>
+        <w:numPr>
+          <w:ilvl w:val="0"/>
+          <w:numId w:val="11"/>
+        </w:numPr>
+      </w:pPr>
+      <w:r>
+        <w:rPr>
+          <w:b/>
+          <w:bCs/>
+        </w:rPr>
+        <w:t>Active:</w:t>
+      </w:r>
+      <w:r>
+        <w:t xml:space="preserve"> true</w:t>
+      </w:r>
+    </w:p>
+    <w:p>
+      <w:pPr>
+        <w:numPr>
+          <w:ilvl w:val="0"/>
+          <w:numId w:val="11"/>
+        </w:numPr>
+      </w:pPr>
+      <w:r>
+        <w:rPr>
+          <w:b/>
+          <w:bCs/>
+        </w:rPr>
+        <w:t>Rating:</w:t>
+      </w:r>
+      <w:r>
+        <w:t xml:space="preserve"> 4.9</w:t>
+      </w:r>
+    </w:p>
+    <w:p>
+      <w:pPr>
+        <w:rPr>
+          <w:b/>
+          <w:bCs/>
+        </w:rPr>
+      </w:pPr>
+      <w:r>
+        <w:rPr>
+          <w:b/>
+          <w:bCs/>
+        </w:rPr>
+        <w:t>Beef Ribeye Steak (300g)</w:t>
+      </w:r>
+    </w:p>
+    <w:p>
+      <w:pPr>
+        <w:numPr>
+          <w:ilvl w:val="0"/>
+          <w:numId w:val="12"/>
+        </w:numPr>
+      </w:pPr>
+      <w:r>
+        <w:rPr>
+          <w:b/>
+          <w:bCs/>
+        </w:rPr>
+        <w:t>Name:</w:t>
+      </w:r>
+      <w:r>
+        <w:t xml:space="preserve"> Beef Ribeye Steak (300g)</w:t>
+      </w:r>
+    </w:p>
+    <w:p>
+      <w:pPr>
+        <w:numPr>
+          <w:ilvl w:val="0"/>
+          <w:numId w:val="12"/>
+        </w:numPr>
+      </w:pPr>
+      <w:r>
+        <w:rPr>
+          <w:b/>
+          <w:bCs/>
+        </w:rPr>
+        <w:t>Description:</w:t>
+      </w:r>
+      <w:r>
+        <w:t xml:space="preserve"> Juicy and tender ribeye steak, ideal for a premium steak dinner.</w:t>
+      </w:r>
+    </w:p>
+    <w:p>
+      <w:pPr>
+        <w:numPr>
+          <w:ilvl w:val="0"/>
+          <w:numId w:val="12"/>
+        </w:numPr>
+      </w:pPr>
+      <w:r>
+        <w:rPr>
+          <w:b/>
+          <w:bCs/>
+        </w:rPr>
+        <w:t>Price:</w:t>
+      </w:r>
+      <w:r>
+        <w:t xml:space="preserve"> 14.99</w:t>
+      </w:r>
+    </w:p>
+    <w:p>
+      <w:pPr>
+        <w:numPr>
+          <w:ilvl w:val="0"/>
+          <w:numId w:val="12"/>
+        </w:numPr>
+      </w:pPr>
+      <w:r>
+        <w:rPr>
+          <w:b/>
+          <w:bCs/>
+        </w:rPr>
+        <w:t>Discount:</w:t>
+      </w:r>
+      <w:r>
+        <w:t xml:space="preserve"> 2.50</w:t>
+      </w:r>
+    </w:p>
+    <w:p>
+      <w:pPr>
+        <w:numPr>
+          <w:ilvl w:val="0"/>
+          <w:numId w:val="12"/>
+        </w:numPr>
+      </w:pPr>
+      <w:r>
+        <w:rPr>
+          <w:b/>
+          <w:bCs/>
+        </w:rPr>
+        <w:t>Stock:</w:t>
+      </w:r>
+      <w:r>
+        <w:t xml:space="preserve"> 45</w:t>
+      </w:r>
+    </w:p>
+    <w:p>
+      <w:pPr>
+        <w:numPr>
+          <w:ilvl w:val="0"/>
+          <w:numId w:val="12"/>
+        </w:numPr>
+      </w:pPr>
+      <w:r>
+        <w:rPr>
+          <w:b/>
+          <w:bCs/>
+        </w:rPr>
+        <w:t>Image:</w:t>
+      </w:r>
+      <w:r>
+        <w:t xml:space="preserve"> https://example.com/images/ribeye-steak.jpg</w:t>
+      </w:r>
+    </w:p>
+    <w:p>
+      <w:pPr>
+        <w:numPr>
+          <w:ilvl w:val="0"/>
+          <w:numId w:val="12"/>
+        </w:numPr>
+      </w:pPr>
+      <w:r>
+        <w:rPr>
+          <w:b/>
+          <w:bCs/>
+        </w:rPr>
+        <w:t>Category ID:</w:t>
+      </w:r>
+      <w:r>
+        <w:t xml:space="preserve"> (Your Meat &amp; Seafood Category ID)</w:t>
+      </w:r>
+    </w:p>
+    <w:p>
+      <w:pPr>
+        <w:numPr>
+          <w:ilvl w:val="0"/>
+          <w:numId w:val="12"/>
+        </w:numPr>
+      </w:pPr>
+      <w:r>
+        <w:rPr>
+          <w:b/>
+          <w:bCs/>
+        </w:rPr>
+        <w:t>Active:</w:t>
+      </w:r>
+      <w:r>
+        <w:t xml:space="preserve"> true</w:t>
+      </w:r>
+    </w:p>
+    <w:p>
+      <w:pPr>
+        <w:numPr>
+          <w:ilvl w:val="0"/>
+          <w:numId w:val="12"/>
+        </w:numPr>
+      </w:pPr>
+      <w:r>
+        <w:rPr>
+          <w:b/>
+          <w:bCs/>
+        </w:rPr>
+        <w:t>Rating:</w:t>
+      </w:r>
+      <w:r>
+        <w:t xml:space="preserve"> 4.9</w:t>
       </w:r>
     </w:p>
     <w:p/>
@@ -350,6 +2633,1835 @@
     </w:sectPr>
   </w:body>
 </w:document>
+</file>
+
+<file path=word/numbering.xml><?xml version="1.0" encoding="utf-8"?>
+<w:numbering xmlns:wpc="http://schemas.microsoft.com/office/word/2010/wordprocessingCanvas" xmlns:cx="http://schemas.microsoft.com/office/drawing/2014/chartex" xmlns:cx1="http://schemas.microsoft.com/office/drawing/2015/9/8/chartex" xmlns:cx2="http://schemas.microsoft.com/office/drawing/2015/10/21/chartex" xmlns:cx3="http://schemas.microsoft.com/office/drawing/2016/5/9/chartex" xmlns:cx4="http://schemas.microsoft.com/office/drawing/2016/5/10/chartex" xmlns:cx5="http://schemas.microsoft.com/office/drawing/2016/5/11/chartex" xmlns:cx6="http://schemas.microsoft.com/office/drawing/2016/5/12/chartex" xmlns:cx7="http://schemas.microsoft.com/office/drawing/2016/5/13/chartex" xmlns:cx8="http://schemas.microsoft.com/office/drawing/2016/5/14/chartex" xmlns:mc="http://schemas.openxmlformats.org/markup-compatibility/2006" xmlns:aink="http://schemas.microsoft.com/office/drawing/2016/ink" xmlns:am3d="http://schemas.microsoft.com/office/drawing/2017/model3d" xmlns:o="urn:schemas-microsoft-com:office:office" xmlns:oel="http://schemas.microsoft.com/office/2019/extlst" xmlns:r="http://schemas.openxmlformats.org/officeDocument/2006/relationships" xmlns:m="http://schemas.openxmlformats.org/officeDocument/2006/math" xmlns:v="urn:schemas-microsoft-com:vml" xmlns:wp14="http://schemas.microsoft.com/office/word/2010/wordprocessingDrawing" xmlns:wp="http://schemas.openxmlformats.org/drawingml/2006/wordprocessingDrawing" xmlns:w10="urn:schemas-microsoft-com:office:word" xmlns:w="http://schemas.openxmlformats.org/wordprocessingml/2006/main" xmlns:w14="http://schemas.microsoft.com/office/word/2010/wordml" xmlns:w15="http://schemas.microsoft.com/office/word/2012/wordml" xmlns:w16cex="http://schemas.microsoft.com/office/word/2018/wordml/cex" xmlns:w16cid="http://schemas.microsoft.com/office/word/2016/wordml/cid" xmlns:w16="http://schemas.microsoft.com/office/word/2018/wordml" xmlns:w16du="http://schemas.microsoft.com/office/word/2023/wordml/word16du" xmlns:w16sdtdh="http://schemas.microsoft.com/office/word/2020/wordml/sdtdatahash" xmlns:w16sdtfl="http://schemas.microsoft.com/office/word/2024/wordml/sdtformatlock" xmlns:w16se="http://schemas.microsoft.com/office/word/2015/wordml/symex" xmlns:wpg="http://schemas.microsoft.com/office/word/2010/wordprocessingGroup" xmlns:wpi="http://schemas.microsoft.com/office/word/2010/wordprocessingInk" xmlns:wne="http://schemas.microsoft.com/office/word/2006/wordml" xmlns:wps="http://schemas.microsoft.com/office/word/2010/wordprocessingShape" mc:Ignorable="w14 w15 w16se w16cid w16 w16cex w16sdtdh w16sdtfl w16du wp14">
+  <w:abstractNum w:abstractNumId="0" w15:restartNumberingAfterBreak="0">
+    <w:nsid w:val="0CBD69DB"/>
+    <w:multiLevelType w:val="multilevel"/>
+    <w:tmpl w:val="9D961AFE"/>
+    <w:lvl w:ilvl="0">
+      <w:start w:val="1"/>
+      <w:numFmt w:val="bullet"/>
+      <w:lvlText w:val=""/>
+      <w:lvlJc w:val="left"/>
+      <w:pPr>
+        <w:tabs>
+          <w:tab w:val="num" w:pos="720"/>
+        </w:tabs>
+        <w:ind w:left="720" w:hanging="360"/>
+      </w:pPr>
+      <w:rPr>
+        <w:rFonts w:ascii="Symbol" w:hAnsi="Symbol" w:hint="default"/>
+        <w:sz w:val="20"/>
+      </w:rPr>
+    </w:lvl>
+    <w:lvl w:ilvl="1" w:tentative="1">
+      <w:start w:val="1"/>
+      <w:numFmt w:val="bullet"/>
+      <w:lvlText w:val="o"/>
+      <w:lvlJc w:val="left"/>
+      <w:pPr>
+        <w:tabs>
+          <w:tab w:val="num" w:pos="1440"/>
+        </w:tabs>
+        <w:ind w:left="1440" w:hanging="360"/>
+      </w:pPr>
+      <w:rPr>
+        <w:rFonts w:ascii="Courier New" w:hAnsi="Courier New" w:hint="default"/>
+        <w:sz w:val="20"/>
+      </w:rPr>
+    </w:lvl>
+    <w:lvl w:ilvl="2" w:tentative="1">
+      <w:start w:val="1"/>
+      <w:numFmt w:val="bullet"/>
+      <w:lvlText w:val=""/>
+      <w:lvlJc w:val="left"/>
+      <w:pPr>
+        <w:tabs>
+          <w:tab w:val="num" w:pos="2160"/>
+        </w:tabs>
+        <w:ind w:left="2160" w:hanging="360"/>
+      </w:pPr>
+      <w:rPr>
+        <w:rFonts w:ascii="Wingdings" w:hAnsi="Wingdings" w:hint="default"/>
+        <w:sz w:val="20"/>
+      </w:rPr>
+    </w:lvl>
+    <w:lvl w:ilvl="3" w:tentative="1">
+      <w:start w:val="1"/>
+      <w:numFmt w:val="bullet"/>
+      <w:lvlText w:val=""/>
+      <w:lvlJc w:val="left"/>
+      <w:pPr>
+        <w:tabs>
+          <w:tab w:val="num" w:pos="2880"/>
+        </w:tabs>
+        <w:ind w:left="2880" w:hanging="360"/>
+      </w:pPr>
+      <w:rPr>
+        <w:rFonts w:ascii="Wingdings" w:hAnsi="Wingdings" w:hint="default"/>
+        <w:sz w:val="20"/>
+      </w:rPr>
+    </w:lvl>
+    <w:lvl w:ilvl="4" w:tentative="1">
+      <w:start w:val="1"/>
+      <w:numFmt w:val="bullet"/>
+      <w:lvlText w:val=""/>
+      <w:lvlJc w:val="left"/>
+      <w:pPr>
+        <w:tabs>
+          <w:tab w:val="num" w:pos="3600"/>
+        </w:tabs>
+        <w:ind w:left="3600" w:hanging="360"/>
+      </w:pPr>
+      <w:rPr>
+        <w:rFonts w:ascii="Wingdings" w:hAnsi="Wingdings" w:hint="default"/>
+        <w:sz w:val="20"/>
+      </w:rPr>
+    </w:lvl>
+    <w:lvl w:ilvl="5" w:tentative="1">
+      <w:start w:val="1"/>
+      <w:numFmt w:val="bullet"/>
+      <w:lvlText w:val=""/>
+      <w:lvlJc w:val="left"/>
+      <w:pPr>
+        <w:tabs>
+          <w:tab w:val="num" w:pos="4320"/>
+        </w:tabs>
+        <w:ind w:left="4320" w:hanging="360"/>
+      </w:pPr>
+      <w:rPr>
+        <w:rFonts w:ascii="Wingdings" w:hAnsi="Wingdings" w:hint="default"/>
+        <w:sz w:val="20"/>
+      </w:rPr>
+    </w:lvl>
+    <w:lvl w:ilvl="6" w:tentative="1">
+      <w:start w:val="1"/>
+      <w:numFmt w:val="bullet"/>
+      <w:lvlText w:val=""/>
+      <w:lvlJc w:val="left"/>
+      <w:pPr>
+        <w:tabs>
+          <w:tab w:val="num" w:pos="5040"/>
+        </w:tabs>
+        <w:ind w:left="5040" w:hanging="360"/>
+      </w:pPr>
+      <w:rPr>
+        <w:rFonts w:ascii="Wingdings" w:hAnsi="Wingdings" w:hint="default"/>
+        <w:sz w:val="20"/>
+      </w:rPr>
+    </w:lvl>
+    <w:lvl w:ilvl="7" w:tentative="1">
+      <w:start w:val="1"/>
+      <w:numFmt w:val="bullet"/>
+      <w:lvlText w:val=""/>
+      <w:lvlJc w:val="left"/>
+      <w:pPr>
+        <w:tabs>
+          <w:tab w:val="num" w:pos="5760"/>
+        </w:tabs>
+        <w:ind w:left="5760" w:hanging="360"/>
+      </w:pPr>
+      <w:rPr>
+        <w:rFonts w:ascii="Wingdings" w:hAnsi="Wingdings" w:hint="default"/>
+        <w:sz w:val="20"/>
+      </w:rPr>
+    </w:lvl>
+    <w:lvl w:ilvl="8" w:tentative="1">
+      <w:start w:val="1"/>
+      <w:numFmt w:val="bullet"/>
+      <w:lvlText w:val=""/>
+      <w:lvlJc w:val="left"/>
+      <w:pPr>
+        <w:tabs>
+          <w:tab w:val="num" w:pos="6480"/>
+        </w:tabs>
+        <w:ind w:left="6480" w:hanging="360"/>
+      </w:pPr>
+      <w:rPr>
+        <w:rFonts w:ascii="Wingdings" w:hAnsi="Wingdings" w:hint="default"/>
+        <w:sz w:val="20"/>
+      </w:rPr>
+    </w:lvl>
+  </w:abstractNum>
+  <w:abstractNum w:abstractNumId="1" w15:restartNumberingAfterBreak="0">
+    <w:nsid w:val="38EA23A7"/>
+    <w:multiLevelType w:val="multilevel"/>
+    <w:tmpl w:val="F1E0E928"/>
+    <w:lvl w:ilvl="0">
+      <w:start w:val="1"/>
+      <w:numFmt w:val="bullet"/>
+      <w:lvlText w:val=""/>
+      <w:lvlJc w:val="left"/>
+      <w:pPr>
+        <w:tabs>
+          <w:tab w:val="num" w:pos="720"/>
+        </w:tabs>
+        <w:ind w:left="720" w:hanging="360"/>
+      </w:pPr>
+      <w:rPr>
+        <w:rFonts w:ascii="Symbol" w:hAnsi="Symbol" w:hint="default"/>
+        <w:sz w:val="20"/>
+      </w:rPr>
+    </w:lvl>
+    <w:lvl w:ilvl="1" w:tentative="1">
+      <w:start w:val="1"/>
+      <w:numFmt w:val="bullet"/>
+      <w:lvlText w:val="o"/>
+      <w:lvlJc w:val="left"/>
+      <w:pPr>
+        <w:tabs>
+          <w:tab w:val="num" w:pos="1440"/>
+        </w:tabs>
+        <w:ind w:left="1440" w:hanging="360"/>
+      </w:pPr>
+      <w:rPr>
+        <w:rFonts w:ascii="Courier New" w:hAnsi="Courier New" w:hint="default"/>
+        <w:sz w:val="20"/>
+      </w:rPr>
+    </w:lvl>
+    <w:lvl w:ilvl="2" w:tentative="1">
+      <w:start w:val="1"/>
+      <w:numFmt w:val="bullet"/>
+      <w:lvlText w:val=""/>
+      <w:lvlJc w:val="left"/>
+      <w:pPr>
+        <w:tabs>
+          <w:tab w:val="num" w:pos="2160"/>
+        </w:tabs>
+        <w:ind w:left="2160" w:hanging="360"/>
+      </w:pPr>
+      <w:rPr>
+        <w:rFonts w:ascii="Wingdings" w:hAnsi="Wingdings" w:hint="default"/>
+        <w:sz w:val="20"/>
+      </w:rPr>
+    </w:lvl>
+    <w:lvl w:ilvl="3" w:tentative="1">
+      <w:start w:val="1"/>
+      <w:numFmt w:val="bullet"/>
+      <w:lvlText w:val=""/>
+      <w:lvlJc w:val="left"/>
+      <w:pPr>
+        <w:tabs>
+          <w:tab w:val="num" w:pos="2880"/>
+        </w:tabs>
+        <w:ind w:left="2880" w:hanging="360"/>
+      </w:pPr>
+      <w:rPr>
+        <w:rFonts w:ascii="Wingdings" w:hAnsi="Wingdings" w:hint="default"/>
+        <w:sz w:val="20"/>
+      </w:rPr>
+    </w:lvl>
+    <w:lvl w:ilvl="4" w:tentative="1">
+      <w:start w:val="1"/>
+      <w:numFmt w:val="bullet"/>
+      <w:lvlText w:val=""/>
+      <w:lvlJc w:val="left"/>
+      <w:pPr>
+        <w:tabs>
+          <w:tab w:val="num" w:pos="3600"/>
+        </w:tabs>
+        <w:ind w:left="3600" w:hanging="360"/>
+      </w:pPr>
+      <w:rPr>
+        <w:rFonts w:ascii="Wingdings" w:hAnsi="Wingdings" w:hint="default"/>
+        <w:sz w:val="20"/>
+      </w:rPr>
+    </w:lvl>
+    <w:lvl w:ilvl="5" w:tentative="1">
+      <w:start w:val="1"/>
+      <w:numFmt w:val="bullet"/>
+      <w:lvlText w:val=""/>
+      <w:lvlJc w:val="left"/>
+      <w:pPr>
+        <w:tabs>
+          <w:tab w:val="num" w:pos="4320"/>
+        </w:tabs>
+        <w:ind w:left="4320" w:hanging="360"/>
+      </w:pPr>
+      <w:rPr>
+        <w:rFonts w:ascii="Wingdings" w:hAnsi="Wingdings" w:hint="default"/>
+        <w:sz w:val="20"/>
+      </w:rPr>
+    </w:lvl>
+    <w:lvl w:ilvl="6" w:tentative="1">
+      <w:start w:val="1"/>
+      <w:numFmt w:val="bullet"/>
+      <w:lvlText w:val=""/>
+      <w:lvlJc w:val="left"/>
+      <w:pPr>
+        <w:tabs>
+          <w:tab w:val="num" w:pos="5040"/>
+        </w:tabs>
+        <w:ind w:left="5040" w:hanging="360"/>
+      </w:pPr>
+      <w:rPr>
+        <w:rFonts w:ascii="Wingdings" w:hAnsi="Wingdings" w:hint="default"/>
+        <w:sz w:val="20"/>
+      </w:rPr>
+    </w:lvl>
+    <w:lvl w:ilvl="7" w:tentative="1">
+      <w:start w:val="1"/>
+      <w:numFmt w:val="bullet"/>
+      <w:lvlText w:val=""/>
+      <w:lvlJc w:val="left"/>
+      <w:pPr>
+        <w:tabs>
+          <w:tab w:val="num" w:pos="5760"/>
+        </w:tabs>
+        <w:ind w:left="5760" w:hanging="360"/>
+      </w:pPr>
+      <w:rPr>
+        <w:rFonts w:ascii="Wingdings" w:hAnsi="Wingdings" w:hint="default"/>
+        <w:sz w:val="20"/>
+      </w:rPr>
+    </w:lvl>
+    <w:lvl w:ilvl="8" w:tentative="1">
+      <w:start w:val="1"/>
+      <w:numFmt w:val="bullet"/>
+      <w:lvlText w:val=""/>
+      <w:lvlJc w:val="left"/>
+      <w:pPr>
+        <w:tabs>
+          <w:tab w:val="num" w:pos="6480"/>
+        </w:tabs>
+        <w:ind w:left="6480" w:hanging="360"/>
+      </w:pPr>
+      <w:rPr>
+        <w:rFonts w:ascii="Wingdings" w:hAnsi="Wingdings" w:hint="default"/>
+        <w:sz w:val="20"/>
+      </w:rPr>
+    </w:lvl>
+  </w:abstractNum>
+  <w:abstractNum w:abstractNumId="2" w15:restartNumberingAfterBreak="0">
+    <w:nsid w:val="3D7F64C4"/>
+    <w:multiLevelType w:val="multilevel"/>
+    <w:tmpl w:val="03B82918"/>
+    <w:lvl w:ilvl="0">
+      <w:start w:val="1"/>
+      <w:numFmt w:val="bullet"/>
+      <w:lvlText w:val=""/>
+      <w:lvlJc w:val="left"/>
+      <w:pPr>
+        <w:tabs>
+          <w:tab w:val="num" w:pos="720"/>
+        </w:tabs>
+        <w:ind w:left="720" w:hanging="360"/>
+      </w:pPr>
+      <w:rPr>
+        <w:rFonts w:ascii="Symbol" w:hAnsi="Symbol" w:hint="default"/>
+        <w:sz w:val="20"/>
+      </w:rPr>
+    </w:lvl>
+    <w:lvl w:ilvl="1" w:tentative="1">
+      <w:start w:val="1"/>
+      <w:numFmt w:val="bullet"/>
+      <w:lvlText w:val="o"/>
+      <w:lvlJc w:val="left"/>
+      <w:pPr>
+        <w:tabs>
+          <w:tab w:val="num" w:pos="1440"/>
+        </w:tabs>
+        <w:ind w:left="1440" w:hanging="360"/>
+      </w:pPr>
+      <w:rPr>
+        <w:rFonts w:ascii="Courier New" w:hAnsi="Courier New" w:hint="default"/>
+        <w:sz w:val="20"/>
+      </w:rPr>
+    </w:lvl>
+    <w:lvl w:ilvl="2" w:tentative="1">
+      <w:start w:val="1"/>
+      <w:numFmt w:val="bullet"/>
+      <w:lvlText w:val=""/>
+      <w:lvlJc w:val="left"/>
+      <w:pPr>
+        <w:tabs>
+          <w:tab w:val="num" w:pos="2160"/>
+        </w:tabs>
+        <w:ind w:left="2160" w:hanging="360"/>
+      </w:pPr>
+      <w:rPr>
+        <w:rFonts w:ascii="Wingdings" w:hAnsi="Wingdings" w:hint="default"/>
+        <w:sz w:val="20"/>
+      </w:rPr>
+    </w:lvl>
+    <w:lvl w:ilvl="3" w:tentative="1">
+      <w:start w:val="1"/>
+      <w:numFmt w:val="bullet"/>
+      <w:lvlText w:val=""/>
+      <w:lvlJc w:val="left"/>
+      <w:pPr>
+        <w:tabs>
+          <w:tab w:val="num" w:pos="2880"/>
+        </w:tabs>
+        <w:ind w:left="2880" w:hanging="360"/>
+      </w:pPr>
+      <w:rPr>
+        <w:rFonts w:ascii="Wingdings" w:hAnsi="Wingdings" w:hint="default"/>
+        <w:sz w:val="20"/>
+      </w:rPr>
+    </w:lvl>
+    <w:lvl w:ilvl="4" w:tentative="1">
+      <w:start w:val="1"/>
+      <w:numFmt w:val="bullet"/>
+      <w:lvlText w:val=""/>
+      <w:lvlJc w:val="left"/>
+      <w:pPr>
+        <w:tabs>
+          <w:tab w:val="num" w:pos="3600"/>
+        </w:tabs>
+        <w:ind w:left="3600" w:hanging="360"/>
+      </w:pPr>
+      <w:rPr>
+        <w:rFonts w:ascii="Wingdings" w:hAnsi="Wingdings" w:hint="default"/>
+        <w:sz w:val="20"/>
+      </w:rPr>
+    </w:lvl>
+    <w:lvl w:ilvl="5" w:tentative="1">
+      <w:start w:val="1"/>
+      <w:numFmt w:val="bullet"/>
+      <w:lvlText w:val=""/>
+      <w:lvlJc w:val="left"/>
+      <w:pPr>
+        <w:tabs>
+          <w:tab w:val="num" w:pos="4320"/>
+        </w:tabs>
+        <w:ind w:left="4320" w:hanging="360"/>
+      </w:pPr>
+      <w:rPr>
+        <w:rFonts w:ascii="Wingdings" w:hAnsi="Wingdings" w:hint="default"/>
+        <w:sz w:val="20"/>
+      </w:rPr>
+    </w:lvl>
+    <w:lvl w:ilvl="6" w:tentative="1">
+      <w:start w:val="1"/>
+      <w:numFmt w:val="bullet"/>
+      <w:lvlText w:val=""/>
+      <w:lvlJc w:val="left"/>
+      <w:pPr>
+        <w:tabs>
+          <w:tab w:val="num" w:pos="5040"/>
+        </w:tabs>
+        <w:ind w:left="5040" w:hanging="360"/>
+      </w:pPr>
+      <w:rPr>
+        <w:rFonts w:ascii="Wingdings" w:hAnsi="Wingdings" w:hint="default"/>
+        <w:sz w:val="20"/>
+      </w:rPr>
+    </w:lvl>
+    <w:lvl w:ilvl="7" w:tentative="1">
+      <w:start w:val="1"/>
+      <w:numFmt w:val="bullet"/>
+      <w:lvlText w:val=""/>
+      <w:lvlJc w:val="left"/>
+      <w:pPr>
+        <w:tabs>
+          <w:tab w:val="num" w:pos="5760"/>
+        </w:tabs>
+        <w:ind w:left="5760" w:hanging="360"/>
+      </w:pPr>
+      <w:rPr>
+        <w:rFonts w:ascii="Wingdings" w:hAnsi="Wingdings" w:hint="default"/>
+        <w:sz w:val="20"/>
+      </w:rPr>
+    </w:lvl>
+    <w:lvl w:ilvl="8" w:tentative="1">
+      <w:start w:val="1"/>
+      <w:numFmt w:val="bullet"/>
+      <w:lvlText w:val=""/>
+      <w:lvlJc w:val="left"/>
+      <w:pPr>
+        <w:tabs>
+          <w:tab w:val="num" w:pos="6480"/>
+        </w:tabs>
+        <w:ind w:left="6480" w:hanging="360"/>
+      </w:pPr>
+      <w:rPr>
+        <w:rFonts w:ascii="Wingdings" w:hAnsi="Wingdings" w:hint="default"/>
+        <w:sz w:val="20"/>
+      </w:rPr>
+    </w:lvl>
+  </w:abstractNum>
+  <w:abstractNum w:abstractNumId="3" w15:restartNumberingAfterBreak="0">
+    <w:nsid w:val="47A259D5"/>
+    <w:multiLevelType w:val="multilevel"/>
+    <w:tmpl w:val="F9220E2A"/>
+    <w:lvl w:ilvl="0">
+      <w:start w:val="1"/>
+      <w:numFmt w:val="bullet"/>
+      <w:lvlText w:val=""/>
+      <w:lvlJc w:val="left"/>
+      <w:pPr>
+        <w:tabs>
+          <w:tab w:val="num" w:pos="720"/>
+        </w:tabs>
+        <w:ind w:left="720" w:hanging="360"/>
+      </w:pPr>
+      <w:rPr>
+        <w:rFonts w:ascii="Symbol" w:hAnsi="Symbol" w:hint="default"/>
+        <w:sz w:val="20"/>
+      </w:rPr>
+    </w:lvl>
+    <w:lvl w:ilvl="1" w:tentative="1">
+      <w:start w:val="1"/>
+      <w:numFmt w:val="bullet"/>
+      <w:lvlText w:val="o"/>
+      <w:lvlJc w:val="left"/>
+      <w:pPr>
+        <w:tabs>
+          <w:tab w:val="num" w:pos="1440"/>
+        </w:tabs>
+        <w:ind w:left="1440" w:hanging="360"/>
+      </w:pPr>
+      <w:rPr>
+        <w:rFonts w:ascii="Courier New" w:hAnsi="Courier New" w:hint="default"/>
+        <w:sz w:val="20"/>
+      </w:rPr>
+    </w:lvl>
+    <w:lvl w:ilvl="2" w:tentative="1">
+      <w:start w:val="1"/>
+      <w:numFmt w:val="bullet"/>
+      <w:lvlText w:val=""/>
+      <w:lvlJc w:val="left"/>
+      <w:pPr>
+        <w:tabs>
+          <w:tab w:val="num" w:pos="2160"/>
+        </w:tabs>
+        <w:ind w:left="2160" w:hanging="360"/>
+      </w:pPr>
+      <w:rPr>
+        <w:rFonts w:ascii="Wingdings" w:hAnsi="Wingdings" w:hint="default"/>
+        <w:sz w:val="20"/>
+      </w:rPr>
+    </w:lvl>
+    <w:lvl w:ilvl="3" w:tentative="1">
+      <w:start w:val="1"/>
+      <w:numFmt w:val="bullet"/>
+      <w:lvlText w:val=""/>
+      <w:lvlJc w:val="left"/>
+      <w:pPr>
+        <w:tabs>
+          <w:tab w:val="num" w:pos="2880"/>
+        </w:tabs>
+        <w:ind w:left="2880" w:hanging="360"/>
+      </w:pPr>
+      <w:rPr>
+        <w:rFonts w:ascii="Wingdings" w:hAnsi="Wingdings" w:hint="default"/>
+        <w:sz w:val="20"/>
+      </w:rPr>
+    </w:lvl>
+    <w:lvl w:ilvl="4" w:tentative="1">
+      <w:start w:val="1"/>
+      <w:numFmt w:val="bullet"/>
+      <w:lvlText w:val=""/>
+      <w:lvlJc w:val="left"/>
+      <w:pPr>
+        <w:tabs>
+          <w:tab w:val="num" w:pos="3600"/>
+        </w:tabs>
+        <w:ind w:left="3600" w:hanging="360"/>
+      </w:pPr>
+      <w:rPr>
+        <w:rFonts w:ascii="Wingdings" w:hAnsi="Wingdings" w:hint="default"/>
+        <w:sz w:val="20"/>
+      </w:rPr>
+    </w:lvl>
+    <w:lvl w:ilvl="5" w:tentative="1">
+      <w:start w:val="1"/>
+      <w:numFmt w:val="bullet"/>
+      <w:lvlText w:val=""/>
+      <w:lvlJc w:val="left"/>
+      <w:pPr>
+        <w:tabs>
+          <w:tab w:val="num" w:pos="4320"/>
+        </w:tabs>
+        <w:ind w:left="4320" w:hanging="360"/>
+      </w:pPr>
+      <w:rPr>
+        <w:rFonts w:ascii="Wingdings" w:hAnsi="Wingdings" w:hint="default"/>
+        <w:sz w:val="20"/>
+      </w:rPr>
+    </w:lvl>
+    <w:lvl w:ilvl="6" w:tentative="1">
+      <w:start w:val="1"/>
+      <w:numFmt w:val="bullet"/>
+      <w:lvlText w:val=""/>
+      <w:lvlJc w:val="left"/>
+      <w:pPr>
+        <w:tabs>
+          <w:tab w:val="num" w:pos="5040"/>
+        </w:tabs>
+        <w:ind w:left="5040" w:hanging="360"/>
+      </w:pPr>
+      <w:rPr>
+        <w:rFonts w:ascii="Wingdings" w:hAnsi="Wingdings" w:hint="default"/>
+        <w:sz w:val="20"/>
+      </w:rPr>
+    </w:lvl>
+    <w:lvl w:ilvl="7" w:tentative="1">
+      <w:start w:val="1"/>
+      <w:numFmt w:val="bullet"/>
+      <w:lvlText w:val=""/>
+      <w:lvlJc w:val="left"/>
+      <w:pPr>
+        <w:tabs>
+          <w:tab w:val="num" w:pos="5760"/>
+        </w:tabs>
+        <w:ind w:left="5760" w:hanging="360"/>
+      </w:pPr>
+      <w:rPr>
+        <w:rFonts w:ascii="Wingdings" w:hAnsi="Wingdings" w:hint="default"/>
+        <w:sz w:val="20"/>
+      </w:rPr>
+    </w:lvl>
+    <w:lvl w:ilvl="8" w:tentative="1">
+      <w:start w:val="1"/>
+      <w:numFmt w:val="bullet"/>
+      <w:lvlText w:val=""/>
+      <w:lvlJc w:val="left"/>
+      <w:pPr>
+        <w:tabs>
+          <w:tab w:val="num" w:pos="6480"/>
+        </w:tabs>
+        <w:ind w:left="6480" w:hanging="360"/>
+      </w:pPr>
+      <w:rPr>
+        <w:rFonts w:ascii="Wingdings" w:hAnsi="Wingdings" w:hint="default"/>
+        <w:sz w:val="20"/>
+      </w:rPr>
+    </w:lvl>
+  </w:abstractNum>
+  <w:abstractNum w:abstractNumId="4" w15:restartNumberingAfterBreak="0">
+    <w:nsid w:val="52344F73"/>
+    <w:multiLevelType w:val="multilevel"/>
+    <w:tmpl w:val="8E782F04"/>
+    <w:lvl w:ilvl="0">
+      <w:start w:val="1"/>
+      <w:numFmt w:val="bullet"/>
+      <w:lvlText w:val=""/>
+      <w:lvlJc w:val="left"/>
+      <w:pPr>
+        <w:tabs>
+          <w:tab w:val="num" w:pos="720"/>
+        </w:tabs>
+        <w:ind w:left="720" w:hanging="360"/>
+      </w:pPr>
+      <w:rPr>
+        <w:rFonts w:ascii="Symbol" w:hAnsi="Symbol" w:hint="default"/>
+        <w:sz w:val="20"/>
+      </w:rPr>
+    </w:lvl>
+    <w:lvl w:ilvl="1" w:tentative="1">
+      <w:start w:val="1"/>
+      <w:numFmt w:val="bullet"/>
+      <w:lvlText w:val="o"/>
+      <w:lvlJc w:val="left"/>
+      <w:pPr>
+        <w:tabs>
+          <w:tab w:val="num" w:pos="1440"/>
+        </w:tabs>
+        <w:ind w:left="1440" w:hanging="360"/>
+      </w:pPr>
+      <w:rPr>
+        <w:rFonts w:ascii="Courier New" w:hAnsi="Courier New" w:hint="default"/>
+        <w:sz w:val="20"/>
+      </w:rPr>
+    </w:lvl>
+    <w:lvl w:ilvl="2" w:tentative="1">
+      <w:start w:val="1"/>
+      <w:numFmt w:val="bullet"/>
+      <w:lvlText w:val=""/>
+      <w:lvlJc w:val="left"/>
+      <w:pPr>
+        <w:tabs>
+          <w:tab w:val="num" w:pos="2160"/>
+        </w:tabs>
+        <w:ind w:left="2160" w:hanging="360"/>
+      </w:pPr>
+      <w:rPr>
+        <w:rFonts w:ascii="Wingdings" w:hAnsi="Wingdings" w:hint="default"/>
+        <w:sz w:val="20"/>
+      </w:rPr>
+    </w:lvl>
+    <w:lvl w:ilvl="3" w:tentative="1">
+      <w:start w:val="1"/>
+      <w:numFmt w:val="bullet"/>
+      <w:lvlText w:val=""/>
+      <w:lvlJc w:val="left"/>
+      <w:pPr>
+        <w:tabs>
+          <w:tab w:val="num" w:pos="2880"/>
+        </w:tabs>
+        <w:ind w:left="2880" w:hanging="360"/>
+      </w:pPr>
+      <w:rPr>
+        <w:rFonts w:ascii="Wingdings" w:hAnsi="Wingdings" w:hint="default"/>
+        <w:sz w:val="20"/>
+      </w:rPr>
+    </w:lvl>
+    <w:lvl w:ilvl="4" w:tentative="1">
+      <w:start w:val="1"/>
+      <w:numFmt w:val="bullet"/>
+      <w:lvlText w:val=""/>
+      <w:lvlJc w:val="left"/>
+      <w:pPr>
+        <w:tabs>
+          <w:tab w:val="num" w:pos="3600"/>
+        </w:tabs>
+        <w:ind w:left="3600" w:hanging="360"/>
+      </w:pPr>
+      <w:rPr>
+        <w:rFonts w:ascii="Wingdings" w:hAnsi="Wingdings" w:hint="default"/>
+        <w:sz w:val="20"/>
+      </w:rPr>
+    </w:lvl>
+    <w:lvl w:ilvl="5" w:tentative="1">
+      <w:start w:val="1"/>
+      <w:numFmt w:val="bullet"/>
+      <w:lvlText w:val=""/>
+      <w:lvlJc w:val="left"/>
+      <w:pPr>
+        <w:tabs>
+          <w:tab w:val="num" w:pos="4320"/>
+        </w:tabs>
+        <w:ind w:left="4320" w:hanging="360"/>
+      </w:pPr>
+      <w:rPr>
+        <w:rFonts w:ascii="Wingdings" w:hAnsi="Wingdings" w:hint="default"/>
+        <w:sz w:val="20"/>
+      </w:rPr>
+    </w:lvl>
+    <w:lvl w:ilvl="6" w:tentative="1">
+      <w:start w:val="1"/>
+      <w:numFmt w:val="bullet"/>
+      <w:lvlText w:val=""/>
+      <w:lvlJc w:val="left"/>
+      <w:pPr>
+        <w:tabs>
+          <w:tab w:val="num" w:pos="5040"/>
+        </w:tabs>
+        <w:ind w:left="5040" w:hanging="360"/>
+      </w:pPr>
+      <w:rPr>
+        <w:rFonts w:ascii="Wingdings" w:hAnsi="Wingdings" w:hint="default"/>
+        <w:sz w:val="20"/>
+      </w:rPr>
+    </w:lvl>
+    <w:lvl w:ilvl="7" w:tentative="1">
+      <w:start w:val="1"/>
+      <w:numFmt w:val="bullet"/>
+      <w:lvlText w:val=""/>
+      <w:lvlJc w:val="left"/>
+      <w:pPr>
+        <w:tabs>
+          <w:tab w:val="num" w:pos="5760"/>
+        </w:tabs>
+        <w:ind w:left="5760" w:hanging="360"/>
+      </w:pPr>
+      <w:rPr>
+        <w:rFonts w:ascii="Wingdings" w:hAnsi="Wingdings" w:hint="default"/>
+        <w:sz w:val="20"/>
+      </w:rPr>
+    </w:lvl>
+    <w:lvl w:ilvl="8" w:tentative="1">
+      <w:start w:val="1"/>
+      <w:numFmt w:val="bullet"/>
+      <w:lvlText w:val=""/>
+      <w:lvlJc w:val="left"/>
+      <w:pPr>
+        <w:tabs>
+          <w:tab w:val="num" w:pos="6480"/>
+        </w:tabs>
+        <w:ind w:left="6480" w:hanging="360"/>
+      </w:pPr>
+      <w:rPr>
+        <w:rFonts w:ascii="Wingdings" w:hAnsi="Wingdings" w:hint="default"/>
+        <w:sz w:val="20"/>
+      </w:rPr>
+    </w:lvl>
+  </w:abstractNum>
+  <w:abstractNum w:abstractNumId="5" w15:restartNumberingAfterBreak="0">
+    <w:nsid w:val="58CF5563"/>
+    <w:multiLevelType w:val="multilevel"/>
+    <w:tmpl w:val="F280B8D4"/>
+    <w:lvl w:ilvl="0">
+      <w:start w:val="1"/>
+      <w:numFmt w:val="bullet"/>
+      <w:lvlText w:val=""/>
+      <w:lvlJc w:val="left"/>
+      <w:pPr>
+        <w:tabs>
+          <w:tab w:val="num" w:pos="720"/>
+        </w:tabs>
+        <w:ind w:left="720" w:hanging="360"/>
+      </w:pPr>
+      <w:rPr>
+        <w:rFonts w:ascii="Symbol" w:hAnsi="Symbol" w:hint="default"/>
+        <w:sz w:val="20"/>
+      </w:rPr>
+    </w:lvl>
+    <w:lvl w:ilvl="1" w:tentative="1">
+      <w:start w:val="1"/>
+      <w:numFmt w:val="bullet"/>
+      <w:lvlText w:val="o"/>
+      <w:lvlJc w:val="left"/>
+      <w:pPr>
+        <w:tabs>
+          <w:tab w:val="num" w:pos="1440"/>
+        </w:tabs>
+        <w:ind w:left="1440" w:hanging="360"/>
+      </w:pPr>
+      <w:rPr>
+        <w:rFonts w:ascii="Courier New" w:hAnsi="Courier New" w:hint="default"/>
+        <w:sz w:val="20"/>
+      </w:rPr>
+    </w:lvl>
+    <w:lvl w:ilvl="2" w:tentative="1">
+      <w:start w:val="1"/>
+      <w:numFmt w:val="bullet"/>
+      <w:lvlText w:val=""/>
+      <w:lvlJc w:val="left"/>
+      <w:pPr>
+        <w:tabs>
+          <w:tab w:val="num" w:pos="2160"/>
+        </w:tabs>
+        <w:ind w:left="2160" w:hanging="360"/>
+      </w:pPr>
+      <w:rPr>
+        <w:rFonts w:ascii="Wingdings" w:hAnsi="Wingdings" w:hint="default"/>
+        <w:sz w:val="20"/>
+      </w:rPr>
+    </w:lvl>
+    <w:lvl w:ilvl="3" w:tentative="1">
+      <w:start w:val="1"/>
+      <w:numFmt w:val="bullet"/>
+      <w:lvlText w:val=""/>
+      <w:lvlJc w:val="left"/>
+      <w:pPr>
+        <w:tabs>
+          <w:tab w:val="num" w:pos="2880"/>
+        </w:tabs>
+        <w:ind w:left="2880" w:hanging="360"/>
+      </w:pPr>
+      <w:rPr>
+        <w:rFonts w:ascii="Wingdings" w:hAnsi="Wingdings" w:hint="default"/>
+        <w:sz w:val="20"/>
+      </w:rPr>
+    </w:lvl>
+    <w:lvl w:ilvl="4" w:tentative="1">
+      <w:start w:val="1"/>
+      <w:numFmt w:val="bullet"/>
+      <w:lvlText w:val=""/>
+      <w:lvlJc w:val="left"/>
+      <w:pPr>
+        <w:tabs>
+          <w:tab w:val="num" w:pos="3600"/>
+        </w:tabs>
+        <w:ind w:left="3600" w:hanging="360"/>
+      </w:pPr>
+      <w:rPr>
+        <w:rFonts w:ascii="Wingdings" w:hAnsi="Wingdings" w:hint="default"/>
+        <w:sz w:val="20"/>
+      </w:rPr>
+    </w:lvl>
+    <w:lvl w:ilvl="5" w:tentative="1">
+      <w:start w:val="1"/>
+      <w:numFmt w:val="bullet"/>
+      <w:lvlText w:val=""/>
+      <w:lvlJc w:val="left"/>
+      <w:pPr>
+        <w:tabs>
+          <w:tab w:val="num" w:pos="4320"/>
+        </w:tabs>
+        <w:ind w:left="4320" w:hanging="360"/>
+      </w:pPr>
+      <w:rPr>
+        <w:rFonts w:ascii="Wingdings" w:hAnsi="Wingdings" w:hint="default"/>
+        <w:sz w:val="20"/>
+      </w:rPr>
+    </w:lvl>
+    <w:lvl w:ilvl="6" w:tentative="1">
+      <w:start w:val="1"/>
+      <w:numFmt w:val="bullet"/>
+      <w:lvlText w:val=""/>
+      <w:lvlJc w:val="left"/>
+      <w:pPr>
+        <w:tabs>
+          <w:tab w:val="num" w:pos="5040"/>
+        </w:tabs>
+        <w:ind w:left="5040" w:hanging="360"/>
+      </w:pPr>
+      <w:rPr>
+        <w:rFonts w:ascii="Wingdings" w:hAnsi="Wingdings" w:hint="default"/>
+        <w:sz w:val="20"/>
+      </w:rPr>
+    </w:lvl>
+    <w:lvl w:ilvl="7" w:tentative="1">
+      <w:start w:val="1"/>
+      <w:numFmt w:val="bullet"/>
+      <w:lvlText w:val=""/>
+      <w:lvlJc w:val="left"/>
+      <w:pPr>
+        <w:tabs>
+          <w:tab w:val="num" w:pos="5760"/>
+        </w:tabs>
+        <w:ind w:left="5760" w:hanging="360"/>
+      </w:pPr>
+      <w:rPr>
+        <w:rFonts w:ascii="Wingdings" w:hAnsi="Wingdings" w:hint="default"/>
+        <w:sz w:val="20"/>
+      </w:rPr>
+    </w:lvl>
+    <w:lvl w:ilvl="8" w:tentative="1">
+      <w:start w:val="1"/>
+      <w:numFmt w:val="bullet"/>
+      <w:lvlText w:val=""/>
+      <w:lvlJc w:val="left"/>
+      <w:pPr>
+        <w:tabs>
+          <w:tab w:val="num" w:pos="6480"/>
+        </w:tabs>
+        <w:ind w:left="6480" w:hanging="360"/>
+      </w:pPr>
+      <w:rPr>
+        <w:rFonts w:ascii="Wingdings" w:hAnsi="Wingdings" w:hint="default"/>
+        <w:sz w:val="20"/>
+      </w:rPr>
+    </w:lvl>
+  </w:abstractNum>
+  <w:abstractNum w:abstractNumId="6" w15:restartNumberingAfterBreak="0">
+    <w:nsid w:val="5EBC1957"/>
+    <w:multiLevelType w:val="multilevel"/>
+    <w:tmpl w:val="B7001548"/>
+    <w:lvl w:ilvl="0">
+      <w:start w:val="1"/>
+      <w:numFmt w:val="bullet"/>
+      <w:lvlText w:val=""/>
+      <w:lvlJc w:val="left"/>
+      <w:pPr>
+        <w:tabs>
+          <w:tab w:val="num" w:pos="720"/>
+        </w:tabs>
+        <w:ind w:left="720" w:hanging="360"/>
+      </w:pPr>
+      <w:rPr>
+        <w:rFonts w:ascii="Symbol" w:hAnsi="Symbol" w:hint="default"/>
+        <w:sz w:val="20"/>
+      </w:rPr>
+    </w:lvl>
+    <w:lvl w:ilvl="1" w:tentative="1">
+      <w:start w:val="1"/>
+      <w:numFmt w:val="bullet"/>
+      <w:lvlText w:val="o"/>
+      <w:lvlJc w:val="left"/>
+      <w:pPr>
+        <w:tabs>
+          <w:tab w:val="num" w:pos="1440"/>
+        </w:tabs>
+        <w:ind w:left="1440" w:hanging="360"/>
+      </w:pPr>
+      <w:rPr>
+        <w:rFonts w:ascii="Courier New" w:hAnsi="Courier New" w:hint="default"/>
+        <w:sz w:val="20"/>
+      </w:rPr>
+    </w:lvl>
+    <w:lvl w:ilvl="2" w:tentative="1">
+      <w:start w:val="1"/>
+      <w:numFmt w:val="bullet"/>
+      <w:lvlText w:val=""/>
+      <w:lvlJc w:val="left"/>
+      <w:pPr>
+        <w:tabs>
+          <w:tab w:val="num" w:pos="2160"/>
+        </w:tabs>
+        <w:ind w:left="2160" w:hanging="360"/>
+      </w:pPr>
+      <w:rPr>
+        <w:rFonts w:ascii="Wingdings" w:hAnsi="Wingdings" w:hint="default"/>
+        <w:sz w:val="20"/>
+      </w:rPr>
+    </w:lvl>
+    <w:lvl w:ilvl="3" w:tentative="1">
+      <w:start w:val="1"/>
+      <w:numFmt w:val="bullet"/>
+      <w:lvlText w:val=""/>
+      <w:lvlJc w:val="left"/>
+      <w:pPr>
+        <w:tabs>
+          <w:tab w:val="num" w:pos="2880"/>
+        </w:tabs>
+        <w:ind w:left="2880" w:hanging="360"/>
+      </w:pPr>
+      <w:rPr>
+        <w:rFonts w:ascii="Wingdings" w:hAnsi="Wingdings" w:hint="default"/>
+        <w:sz w:val="20"/>
+      </w:rPr>
+    </w:lvl>
+    <w:lvl w:ilvl="4" w:tentative="1">
+      <w:start w:val="1"/>
+      <w:numFmt w:val="bullet"/>
+      <w:lvlText w:val=""/>
+      <w:lvlJc w:val="left"/>
+      <w:pPr>
+        <w:tabs>
+          <w:tab w:val="num" w:pos="3600"/>
+        </w:tabs>
+        <w:ind w:left="3600" w:hanging="360"/>
+      </w:pPr>
+      <w:rPr>
+        <w:rFonts w:ascii="Wingdings" w:hAnsi="Wingdings" w:hint="default"/>
+        <w:sz w:val="20"/>
+      </w:rPr>
+    </w:lvl>
+    <w:lvl w:ilvl="5" w:tentative="1">
+      <w:start w:val="1"/>
+      <w:numFmt w:val="bullet"/>
+      <w:lvlText w:val=""/>
+      <w:lvlJc w:val="left"/>
+      <w:pPr>
+        <w:tabs>
+          <w:tab w:val="num" w:pos="4320"/>
+        </w:tabs>
+        <w:ind w:left="4320" w:hanging="360"/>
+      </w:pPr>
+      <w:rPr>
+        <w:rFonts w:ascii="Wingdings" w:hAnsi="Wingdings" w:hint="default"/>
+        <w:sz w:val="20"/>
+      </w:rPr>
+    </w:lvl>
+    <w:lvl w:ilvl="6" w:tentative="1">
+      <w:start w:val="1"/>
+      <w:numFmt w:val="bullet"/>
+      <w:lvlText w:val=""/>
+      <w:lvlJc w:val="left"/>
+      <w:pPr>
+        <w:tabs>
+          <w:tab w:val="num" w:pos="5040"/>
+        </w:tabs>
+        <w:ind w:left="5040" w:hanging="360"/>
+      </w:pPr>
+      <w:rPr>
+        <w:rFonts w:ascii="Wingdings" w:hAnsi="Wingdings" w:hint="default"/>
+        <w:sz w:val="20"/>
+      </w:rPr>
+    </w:lvl>
+    <w:lvl w:ilvl="7" w:tentative="1">
+      <w:start w:val="1"/>
+      <w:numFmt w:val="bullet"/>
+      <w:lvlText w:val=""/>
+      <w:lvlJc w:val="left"/>
+      <w:pPr>
+        <w:tabs>
+          <w:tab w:val="num" w:pos="5760"/>
+        </w:tabs>
+        <w:ind w:left="5760" w:hanging="360"/>
+      </w:pPr>
+      <w:rPr>
+        <w:rFonts w:ascii="Wingdings" w:hAnsi="Wingdings" w:hint="default"/>
+        <w:sz w:val="20"/>
+      </w:rPr>
+    </w:lvl>
+    <w:lvl w:ilvl="8" w:tentative="1">
+      <w:start w:val="1"/>
+      <w:numFmt w:val="bullet"/>
+      <w:lvlText w:val=""/>
+      <w:lvlJc w:val="left"/>
+      <w:pPr>
+        <w:tabs>
+          <w:tab w:val="num" w:pos="6480"/>
+        </w:tabs>
+        <w:ind w:left="6480" w:hanging="360"/>
+      </w:pPr>
+      <w:rPr>
+        <w:rFonts w:ascii="Wingdings" w:hAnsi="Wingdings" w:hint="default"/>
+        <w:sz w:val="20"/>
+      </w:rPr>
+    </w:lvl>
+  </w:abstractNum>
+  <w:abstractNum w:abstractNumId="7" w15:restartNumberingAfterBreak="0">
+    <w:nsid w:val="5F9F1B0D"/>
+    <w:multiLevelType w:val="multilevel"/>
+    <w:tmpl w:val="CFE06FB2"/>
+    <w:lvl w:ilvl="0">
+      <w:start w:val="1"/>
+      <w:numFmt w:val="bullet"/>
+      <w:lvlText w:val=""/>
+      <w:lvlJc w:val="left"/>
+      <w:pPr>
+        <w:tabs>
+          <w:tab w:val="num" w:pos="720"/>
+        </w:tabs>
+        <w:ind w:left="720" w:hanging="360"/>
+      </w:pPr>
+      <w:rPr>
+        <w:rFonts w:ascii="Symbol" w:hAnsi="Symbol" w:hint="default"/>
+        <w:sz w:val="20"/>
+      </w:rPr>
+    </w:lvl>
+    <w:lvl w:ilvl="1" w:tentative="1">
+      <w:start w:val="1"/>
+      <w:numFmt w:val="bullet"/>
+      <w:lvlText w:val="o"/>
+      <w:lvlJc w:val="left"/>
+      <w:pPr>
+        <w:tabs>
+          <w:tab w:val="num" w:pos="1440"/>
+        </w:tabs>
+        <w:ind w:left="1440" w:hanging="360"/>
+      </w:pPr>
+      <w:rPr>
+        <w:rFonts w:ascii="Courier New" w:hAnsi="Courier New" w:hint="default"/>
+        <w:sz w:val="20"/>
+      </w:rPr>
+    </w:lvl>
+    <w:lvl w:ilvl="2" w:tentative="1">
+      <w:start w:val="1"/>
+      <w:numFmt w:val="bullet"/>
+      <w:lvlText w:val=""/>
+      <w:lvlJc w:val="left"/>
+      <w:pPr>
+        <w:tabs>
+          <w:tab w:val="num" w:pos="2160"/>
+        </w:tabs>
+        <w:ind w:left="2160" w:hanging="360"/>
+      </w:pPr>
+      <w:rPr>
+        <w:rFonts w:ascii="Wingdings" w:hAnsi="Wingdings" w:hint="default"/>
+        <w:sz w:val="20"/>
+      </w:rPr>
+    </w:lvl>
+    <w:lvl w:ilvl="3" w:tentative="1">
+      <w:start w:val="1"/>
+      <w:numFmt w:val="bullet"/>
+      <w:lvlText w:val=""/>
+      <w:lvlJc w:val="left"/>
+      <w:pPr>
+        <w:tabs>
+          <w:tab w:val="num" w:pos="2880"/>
+        </w:tabs>
+        <w:ind w:left="2880" w:hanging="360"/>
+      </w:pPr>
+      <w:rPr>
+        <w:rFonts w:ascii="Wingdings" w:hAnsi="Wingdings" w:hint="default"/>
+        <w:sz w:val="20"/>
+      </w:rPr>
+    </w:lvl>
+    <w:lvl w:ilvl="4" w:tentative="1">
+      <w:start w:val="1"/>
+      <w:numFmt w:val="bullet"/>
+      <w:lvlText w:val=""/>
+      <w:lvlJc w:val="left"/>
+      <w:pPr>
+        <w:tabs>
+          <w:tab w:val="num" w:pos="3600"/>
+        </w:tabs>
+        <w:ind w:left="3600" w:hanging="360"/>
+      </w:pPr>
+      <w:rPr>
+        <w:rFonts w:ascii="Wingdings" w:hAnsi="Wingdings" w:hint="default"/>
+        <w:sz w:val="20"/>
+      </w:rPr>
+    </w:lvl>
+    <w:lvl w:ilvl="5" w:tentative="1">
+      <w:start w:val="1"/>
+      <w:numFmt w:val="bullet"/>
+      <w:lvlText w:val=""/>
+      <w:lvlJc w:val="left"/>
+      <w:pPr>
+        <w:tabs>
+          <w:tab w:val="num" w:pos="4320"/>
+        </w:tabs>
+        <w:ind w:left="4320" w:hanging="360"/>
+      </w:pPr>
+      <w:rPr>
+        <w:rFonts w:ascii="Wingdings" w:hAnsi="Wingdings" w:hint="default"/>
+        <w:sz w:val="20"/>
+      </w:rPr>
+    </w:lvl>
+    <w:lvl w:ilvl="6" w:tentative="1">
+      <w:start w:val="1"/>
+      <w:numFmt w:val="bullet"/>
+      <w:lvlText w:val=""/>
+      <w:lvlJc w:val="left"/>
+      <w:pPr>
+        <w:tabs>
+          <w:tab w:val="num" w:pos="5040"/>
+        </w:tabs>
+        <w:ind w:left="5040" w:hanging="360"/>
+      </w:pPr>
+      <w:rPr>
+        <w:rFonts w:ascii="Wingdings" w:hAnsi="Wingdings" w:hint="default"/>
+        <w:sz w:val="20"/>
+      </w:rPr>
+    </w:lvl>
+    <w:lvl w:ilvl="7" w:tentative="1">
+      <w:start w:val="1"/>
+      <w:numFmt w:val="bullet"/>
+      <w:lvlText w:val=""/>
+      <w:lvlJc w:val="left"/>
+      <w:pPr>
+        <w:tabs>
+          <w:tab w:val="num" w:pos="5760"/>
+        </w:tabs>
+        <w:ind w:left="5760" w:hanging="360"/>
+      </w:pPr>
+      <w:rPr>
+        <w:rFonts w:ascii="Wingdings" w:hAnsi="Wingdings" w:hint="default"/>
+        <w:sz w:val="20"/>
+      </w:rPr>
+    </w:lvl>
+    <w:lvl w:ilvl="8" w:tentative="1">
+      <w:start w:val="1"/>
+      <w:numFmt w:val="bullet"/>
+      <w:lvlText w:val=""/>
+      <w:lvlJc w:val="left"/>
+      <w:pPr>
+        <w:tabs>
+          <w:tab w:val="num" w:pos="6480"/>
+        </w:tabs>
+        <w:ind w:left="6480" w:hanging="360"/>
+      </w:pPr>
+      <w:rPr>
+        <w:rFonts w:ascii="Wingdings" w:hAnsi="Wingdings" w:hint="default"/>
+        <w:sz w:val="20"/>
+      </w:rPr>
+    </w:lvl>
+  </w:abstractNum>
+  <w:abstractNum w:abstractNumId="8" w15:restartNumberingAfterBreak="0">
+    <w:nsid w:val="67130A74"/>
+    <w:multiLevelType w:val="multilevel"/>
+    <w:tmpl w:val="5D089118"/>
+    <w:lvl w:ilvl="0">
+      <w:start w:val="1"/>
+      <w:numFmt w:val="bullet"/>
+      <w:lvlText w:val=""/>
+      <w:lvlJc w:val="left"/>
+      <w:pPr>
+        <w:tabs>
+          <w:tab w:val="num" w:pos="720"/>
+        </w:tabs>
+        <w:ind w:left="720" w:hanging="360"/>
+      </w:pPr>
+      <w:rPr>
+        <w:rFonts w:ascii="Symbol" w:hAnsi="Symbol" w:hint="default"/>
+        <w:sz w:val="20"/>
+      </w:rPr>
+    </w:lvl>
+    <w:lvl w:ilvl="1" w:tentative="1">
+      <w:start w:val="1"/>
+      <w:numFmt w:val="bullet"/>
+      <w:lvlText w:val="o"/>
+      <w:lvlJc w:val="left"/>
+      <w:pPr>
+        <w:tabs>
+          <w:tab w:val="num" w:pos="1440"/>
+        </w:tabs>
+        <w:ind w:left="1440" w:hanging="360"/>
+      </w:pPr>
+      <w:rPr>
+        <w:rFonts w:ascii="Courier New" w:hAnsi="Courier New" w:hint="default"/>
+        <w:sz w:val="20"/>
+      </w:rPr>
+    </w:lvl>
+    <w:lvl w:ilvl="2" w:tentative="1">
+      <w:start w:val="1"/>
+      <w:numFmt w:val="bullet"/>
+      <w:lvlText w:val=""/>
+      <w:lvlJc w:val="left"/>
+      <w:pPr>
+        <w:tabs>
+          <w:tab w:val="num" w:pos="2160"/>
+        </w:tabs>
+        <w:ind w:left="2160" w:hanging="360"/>
+      </w:pPr>
+      <w:rPr>
+        <w:rFonts w:ascii="Wingdings" w:hAnsi="Wingdings" w:hint="default"/>
+        <w:sz w:val="20"/>
+      </w:rPr>
+    </w:lvl>
+    <w:lvl w:ilvl="3" w:tentative="1">
+      <w:start w:val="1"/>
+      <w:numFmt w:val="bullet"/>
+      <w:lvlText w:val=""/>
+      <w:lvlJc w:val="left"/>
+      <w:pPr>
+        <w:tabs>
+          <w:tab w:val="num" w:pos="2880"/>
+        </w:tabs>
+        <w:ind w:left="2880" w:hanging="360"/>
+      </w:pPr>
+      <w:rPr>
+        <w:rFonts w:ascii="Wingdings" w:hAnsi="Wingdings" w:hint="default"/>
+        <w:sz w:val="20"/>
+      </w:rPr>
+    </w:lvl>
+    <w:lvl w:ilvl="4" w:tentative="1">
+      <w:start w:val="1"/>
+      <w:numFmt w:val="bullet"/>
+      <w:lvlText w:val=""/>
+      <w:lvlJc w:val="left"/>
+      <w:pPr>
+        <w:tabs>
+          <w:tab w:val="num" w:pos="3600"/>
+        </w:tabs>
+        <w:ind w:left="3600" w:hanging="360"/>
+      </w:pPr>
+      <w:rPr>
+        <w:rFonts w:ascii="Wingdings" w:hAnsi="Wingdings" w:hint="default"/>
+        <w:sz w:val="20"/>
+      </w:rPr>
+    </w:lvl>
+    <w:lvl w:ilvl="5" w:tentative="1">
+      <w:start w:val="1"/>
+      <w:numFmt w:val="bullet"/>
+      <w:lvlText w:val=""/>
+      <w:lvlJc w:val="left"/>
+      <w:pPr>
+        <w:tabs>
+          <w:tab w:val="num" w:pos="4320"/>
+        </w:tabs>
+        <w:ind w:left="4320" w:hanging="360"/>
+      </w:pPr>
+      <w:rPr>
+        <w:rFonts w:ascii="Wingdings" w:hAnsi="Wingdings" w:hint="default"/>
+        <w:sz w:val="20"/>
+      </w:rPr>
+    </w:lvl>
+    <w:lvl w:ilvl="6" w:tentative="1">
+      <w:start w:val="1"/>
+      <w:numFmt w:val="bullet"/>
+      <w:lvlText w:val=""/>
+      <w:lvlJc w:val="left"/>
+      <w:pPr>
+        <w:tabs>
+          <w:tab w:val="num" w:pos="5040"/>
+        </w:tabs>
+        <w:ind w:left="5040" w:hanging="360"/>
+      </w:pPr>
+      <w:rPr>
+        <w:rFonts w:ascii="Wingdings" w:hAnsi="Wingdings" w:hint="default"/>
+        <w:sz w:val="20"/>
+      </w:rPr>
+    </w:lvl>
+    <w:lvl w:ilvl="7" w:tentative="1">
+      <w:start w:val="1"/>
+      <w:numFmt w:val="bullet"/>
+      <w:lvlText w:val=""/>
+      <w:lvlJc w:val="left"/>
+      <w:pPr>
+        <w:tabs>
+          <w:tab w:val="num" w:pos="5760"/>
+        </w:tabs>
+        <w:ind w:left="5760" w:hanging="360"/>
+      </w:pPr>
+      <w:rPr>
+        <w:rFonts w:ascii="Wingdings" w:hAnsi="Wingdings" w:hint="default"/>
+        <w:sz w:val="20"/>
+      </w:rPr>
+    </w:lvl>
+    <w:lvl w:ilvl="8" w:tentative="1">
+      <w:start w:val="1"/>
+      <w:numFmt w:val="bullet"/>
+      <w:lvlText w:val=""/>
+      <w:lvlJc w:val="left"/>
+      <w:pPr>
+        <w:tabs>
+          <w:tab w:val="num" w:pos="6480"/>
+        </w:tabs>
+        <w:ind w:left="6480" w:hanging="360"/>
+      </w:pPr>
+      <w:rPr>
+        <w:rFonts w:ascii="Wingdings" w:hAnsi="Wingdings" w:hint="default"/>
+        <w:sz w:val="20"/>
+      </w:rPr>
+    </w:lvl>
+  </w:abstractNum>
+  <w:abstractNum w:abstractNumId="9" w15:restartNumberingAfterBreak="0">
+    <w:nsid w:val="6A396C8A"/>
+    <w:multiLevelType w:val="multilevel"/>
+    <w:tmpl w:val="600C4AC8"/>
+    <w:lvl w:ilvl="0">
+      <w:start w:val="1"/>
+      <w:numFmt w:val="bullet"/>
+      <w:lvlText w:val=""/>
+      <w:lvlJc w:val="left"/>
+      <w:pPr>
+        <w:tabs>
+          <w:tab w:val="num" w:pos="720"/>
+        </w:tabs>
+        <w:ind w:left="720" w:hanging="360"/>
+      </w:pPr>
+      <w:rPr>
+        <w:rFonts w:ascii="Symbol" w:hAnsi="Symbol" w:hint="default"/>
+        <w:sz w:val="20"/>
+      </w:rPr>
+    </w:lvl>
+    <w:lvl w:ilvl="1" w:tentative="1">
+      <w:start w:val="1"/>
+      <w:numFmt w:val="bullet"/>
+      <w:lvlText w:val="o"/>
+      <w:lvlJc w:val="left"/>
+      <w:pPr>
+        <w:tabs>
+          <w:tab w:val="num" w:pos="1440"/>
+        </w:tabs>
+        <w:ind w:left="1440" w:hanging="360"/>
+      </w:pPr>
+      <w:rPr>
+        <w:rFonts w:ascii="Courier New" w:hAnsi="Courier New" w:hint="default"/>
+        <w:sz w:val="20"/>
+      </w:rPr>
+    </w:lvl>
+    <w:lvl w:ilvl="2" w:tentative="1">
+      <w:start w:val="1"/>
+      <w:numFmt w:val="bullet"/>
+      <w:lvlText w:val=""/>
+      <w:lvlJc w:val="left"/>
+      <w:pPr>
+        <w:tabs>
+          <w:tab w:val="num" w:pos="2160"/>
+        </w:tabs>
+        <w:ind w:left="2160" w:hanging="360"/>
+      </w:pPr>
+      <w:rPr>
+        <w:rFonts w:ascii="Wingdings" w:hAnsi="Wingdings" w:hint="default"/>
+        <w:sz w:val="20"/>
+      </w:rPr>
+    </w:lvl>
+    <w:lvl w:ilvl="3" w:tentative="1">
+      <w:start w:val="1"/>
+      <w:numFmt w:val="bullet"/>
+      <w:lvlText w:val=""/>
+      <w:lvlJc w:val="left"/>
+      <w:pPr>
+        <w:tabs>
+          <w:tab w:val="num" w:pos="2880"/>
+        </w:tabs>
+        <w:ind w:left="2880" w:hanging="360"/>
+      </w:pPr>
+      <w:rPr>
+        <w:rFonts w:ascii="Wingdings" w:hAnsi="Wingdings" w:hint="default"/>
+        <w:sz w:val="20"/>
+      </w:rPr>
+    </w:lvl>
+    <w:lvl w:ilvl="4" w:tentative="1">
+      <w:start w:val="1"/>
+      <w:numFmt w:val="bullet"/>
+      <w:lvlText w:val=""/>
+      <w:lvlJc w:val="left"/>
+      <w:pPr>
+        <w:tabs>
+          <w:tab w:val="num" w:pos="3600"/>
+        </w:tabs>
+        <w:ind w:left="3600" w:hanging="360"/>
+      </w:pPr>
+      <w:rPr>
+        <w:rFonts w:ascii="Wingdings" w:hAnsi="Wingdings" w:hint="default"/>
+        <w:sz w:val="20"/>
+      </w:rPr>
+    </w:lvl>
+    <w:lvl w:ilvl="5" w:tentative="1">
+      <w:start w:val="1"/>
+      <w:numFmt w:val="bullet"/>
+      <w:lvlText w:val=""/>
+      <w:lvlJc w:val="left"/>
+      <w:pPr>
+        <w:tabs>
+          <w:tab w:val="num" w:pos="4320"/>
+        </w:tabs>
+        <w:ind w:left="4320" w:hanging="360"/>
+      </w:pPr>
+      <w:rPr>
+        <w:rFonts w:ascii="Wingdings" w:hAnsi="Wingdings" w:hint="default"/>
+        <w:sz w:val="20"/>
+      </w:rPr>
+    </w:lvl>
+    <w:lvl w:ilvl="6" w:tentative="1">
+      <w:start w:val="1"/>
+      <w:numFmt w:val="bullet"/>
+      <w:lvlText w:val=""/>
+      <w:lvlJc w:val="left"/>
+      <w:pPr>
+        <w:tabs>
+          <w:tab w:val="num" w:pos="5040"/>
+        </w:tabs>
+        <w:ind w:left="5040" w:hanging="360"/>
+      </w:pPr>
+      <w:rPr>
+        <w:rFonts w:ascii="Wingdings" w:hAnsi="Wingdings" w:hint="default"/>
+        <w:sz w:val="20"/>
+      </w:rPr>
+    </w:lvl>
+    <w:lvl w:ilvl="7" w:tentative="1">
+      <w:start w:val="1"/>
+      <w:numFmt w:val="bullet"/>
+      <w:lvlText w:val=""/>
+      <w:lvlJc w:val="left"/>
+      <w:pPr>
+        <w:tabs>
+          <w:tab w:val="num" w:pos="5760"/>
+        </w:tabs>
+        <w:ind w:left="5760" w:hanging="360"/>
+      </w:pPr>
+      <w:rPr>
+        <w:rFonts w:ascii="Wingdings" w:hAnsi="Wingdings" w:hint="default"/>
+        <w:sz w:val="20"/>
+      </w:rPr>
+    </w:lvl>
+    <w:lvl w:ilvl="8" w:tentative="1">
+      <w:start w:val="1"/>
+      <w:numFmt w:val="bullet"/>
+      <w:lvlText w:val=""/>
+      <w:lvlJc w:val="left"/>
+      <w:pPr>
+        <w:tabs>
+          <w:tab w:val="num" w:pos="6480"/>
+        </w:tabs>
+        <w:ind w:left="6480" w:hanging="360"/>
+      </w:pPr>
+      <w:rPr>
+        <w:rFonts w:ascii="Wingdings" w:hAnsi="Wingdings" w:hint="default"/>
+        <w:sz w:val="20"/>
+      </w:rPr>
+    </w:lvl>
+  </w:abstractNum>
+  <w:abstractNum w:abstractNumId="10" w15:restartNumberingAfterBreak="0">
+    <w:nsid w:val="7692044F"/>
+    <w:multiLevelType w:val="multilevel"/>
+    <w:tmpl w:val="D3AAD34A"/>
+    <w:lvl w:ilvl="0">
+      <w:start w:val="1"/>
+      <w:numFmt w:val="bullet"/>
+      <w:lvlText w:val=""/>
+      <w:lvlJc w:val="left"/>
+      <w:pPr>
+        <w:tabs>
+          <w:tab w:val="num" w:pos="720"/>
+        </w:tabs>
+        <w:ind w:left="720" w:hanging="360"/>
+      </w:pPr>
+      <w:rPr>
+        <w:rFonts w:ascii="Symbol" w:hAnsi="Symbol" w:hint="default"/>
+        <w:sz w:val="20"/>
+      </w:rPr>
+    </w:lvl>
+    <w:lvl w:ilvl="1" w:tentative="1">
+      <w:start w:val="1"/>
+      <w:numFmt w:val="bullet"/>
+      <w:lvlText w:val="o"/>
+      <w:lvlJc w:val="left"/>
+      <w:pPr>
+        <w:tabs>
+          <w:tab w:val="num" w:pos="1440"/>
+        </w:tabs>
+        <w:ind w:left="1440" w:hanging="360"/>
+      </w:pPr>
+      <w:rPr>
+        <w:rFonts w:ascii="Courier New" w:hAnsi="Courier New" w:hint="default"/>
+        <w:sz w:val="20"/>
+      </w:rPr>
+    </w:lvl>
+    <w:lvl w:ilvl="2" w:tentative="1">
+      <w:start w:val="1"/>
+      <w:numFmt w:val="bullet"/>
+      <w:lvlText w:val=""/>
+      <w:lvlJc w:val="left"/>
+      <w:pPr>
+        <w:tabs>
+          <w:tab w:val="num" w:pos="2160"/>
+        </w:tabs>
+        <w:ind w:left="2160" w:hanging="360"/>
+      </w:pPr>
+      <w:rPr>
+        <w:rFonts w:ascii="Wingdings" w:hAnsi="Wingdings" w:hint="default"/>
+        <w:sz w:val="20"/>
+      </w:rPr>
+    </w:lvl>
+    <w:lvl w:ilvl="3" w:tentative="1">
+      <w:start w:val="1"/>
+      <w:numFmt w:val="bullet"/>
+      <w:lvlText w:val=""/>
+      <w:lvlJc w:val="left"/>
+      <w:pPr>
+        <w:tabs>
+          <w:tab w:val="num" w:pos="2880"/>
+        </w:tabs>
+        <w:ind w:left="2880" w:hanging="360"/>
+      </w:pPr>
+      <w:rPr>
+        <w:rFonts w:ascii="Wingdings" w:hAnsi="Wingdings" w:hint="default"/>
+        <w:sz w:val="20"/>
+      </w:rPr>
+    </w:lvl>
+    <w:lvl w:ilvl="4" w:tentative="1">
+      <w:start w:val="1"/>
+      <w:numFmt w:val="bullet"/>
+      <w:lvlText w:val=""/>
+      <w:lvlJc w:val="left"/>
+      <w:pPr>
+        <w:tabs>
+          <w:tab w:val="num" w:pos="3600"/>
+        </w:tabs>
+        <w:ind w:left="3600" w:hanging="360"/>
+      </w:pPr>
+      <w:rPr>
+        <w:rFonts w:ascii="Wingdings" w:hAnsi="Wingdings" w:hint="default"/>
+        <w:sz w:val="20"/>
+      </w:rPr>
+    </w:lvl>
+    <w:lvl w:ilvl="5" w:tentative="1">
+      <w:start w:val="1"/>
+      <w:numFmt w:val="bullet"/>
+      <w:lvlText w:val=""/>
+      <w:lvlJc w:val="left"/>
+      <w:pPr>
+        <w:tabs>
+          <w:tab w:val="num" w:pos="4320"/>
+        </w:tabs>
+        <w:ind w:left="4320" w:hanging="360"/>
+      </w:pPr>
+      <w:rPr>
+        <w:rFonts w:ascii="Wingdings" w:hAnsi="Wingdings" w:hint="default"/>
+        <w:sz w:val="20"/>
+      </w:rPr>
+    </w:lvl>
+    <w:lvl w:ilvl="6" w:tentative="1">
+      <w:start w:val="1"/>
+      <w:numFmt w:val="bullet"/>
+      <w:lvlText w:val=""/>
+      <w:lvlJc w:val="left"/>
+      <w:pPr>
+        <w:tabs>
+          <w:tab w:val="num" w:pos="5040"/>
+        </w:tabs>
+        <w:ind w:left="5040" w:hanging="360"/>
+      </w:pPr>
+      <w:rPr>
+        <w:rFonts w:ascii="Wingdings" w:hAnsi="Wingdings" w:hint="default"/>
+        <w:sz w:val="20"/>
+      </w:rPr>
+    </w:lvl>
+    <w:lvl w:ilvl="7" w:tentative="1">
+      <w:start w:val="1"/>
+      <w:numFmt w:val="bullet"/>
+      <w:lvlText w:val=""/>
+      <w:lvlJc w:val="left"/>
+      <w:pPr>
+        <w:tabs>
+          <w:tab w:val="num" w:pos="5760"/>
+        </w:tabs>
+        <w:ind w:left="5760" w:hanging="360"/>
+      </w:pPr>
+      <w:rPr>
+        <w:rFonts w:ascii="Wingdings" w:hAnsi="Wingdings" w:hint="default"/>
+        <w:sz w:val="20"/>
+      </w:rPr>
+    </w:lvl>
+    <w:lvl w:ilvl="8" w:tentative="1">
+      <w:start w:val="1"/>
+      <w:numFmt w:val="bullet"/>
+      <w:lvlText w:val=""/>
+      <w:lvlJc w:val="left"/>
+      <w:pPr>
+        <w:tabs>
+          <w:tab w:val="num" w:pos="6480"/>
+        </w:tabs>
+        <w:ind w:left="6480" w:hanging="360"/>
+      </w:pPr>
+      <w:rPr>
+        <w:rFonts w:ascii="Wingdings" w:hAnsi="Wingdings" w:hint="default"/>
+        <w:sz w:val="20"/>
+      </w:rPr>
+    </w:lvl>
+  </w:abstractNum>
+  <w:abstractNum w:abstractNumId="11" w15:restartNumberingAfterBreak="0">
+    <w:nsid w:val="7CC722FC"/>
+    <w:multiLevelType w:val="multilevel"/>
+    <w:tmpl w:val="9814E0AA"/>
+    <w:lvl w:ilvl="0">
+      <w:start w:val="1"/>
+      <w:numFmt w:val="bullet"/>
+      <w:lvlText w:val=""/>
+      <w:lvlJc w:val="left"/>
+      <w:pPr>
+        <w:tabs>
+          <w:tab w:val="num" w:pos="720"/>
+        </w:tabs>
+        <w:ind w:left="720" w:hanging="360"/>
+      </w:pPr>
+      <w:rPr>
+        <w:rFonts w:ascii="Symbol" w:hAnsi="Symbol" w:hint="default"/>
+        <w:sz w:val="20"/>
+      </w:rPr>
+    </w:lvl>
+    <w:lvl w:ilvl="1" w:tentative="1">
+      <w:start w:val="1"/>
+      <w:numFmt w:val="bullet"/>
+      <w:lvlText w:val="o"/>
+      <w:lvlJc w:val="left"/>
+      <w:pPr>
+        <w:tabs>
+          <w:tab w:val="num" w:pos="1440"/>
+        </w:tabs>
+        <w:ind w:left="1440" w:hanging="360"/>
+      </w:pPr>
+      <w:rPr>
+        <w:rFonts w:ascii="Courier New" w:hAnsi="Courier New" w:hint="default"/>
+        <w:sz w:val="20"/>
+      </w:rPr>
+    </w:lvl>
+    <w:lvl w:ilvl="2" w:tentative="1">
+      <w:start w:val="1"/>
+      <w:numFmt w:val="bullet"/>
+      <w:lvlText w:val=""/>
+      <w:lvlJc w:val="left"/>
+      <w:pPr>
+        <w:tabs>
+          <w:tab w:val="num" w:pos="2160"/>
+        </w:tabs>
+        <w:ind w:left="2160" w:hanging="360"/>
+      </w:pPr>
+      <w:rPr>
+        <w:rFonts w:ascii="Wingdings" w:hAnsi="Wingdings" w:hint="default"/>
+        <w:sz w:val="20"/>
+      </w:rPr>
+    </w:lvl>
+    <w:lvl w:ilvl="3" w:tentative="1">
+      <w:start w:val="1"/>
+      <w:numFmt w:val="bullet"/>
+      <w:lvlText w:val=""/>
+      <w:lvlJc w:val="left"/>
+      <w:pPr>
+        <w:tabs>
+          <w:tab w:val="num" w:pos="2880"/>
+        </w:tabs>
+        <w:ind w:left="2880" w:hanging="360"/>
+      </w:pPr>
+      <w:rPr>
+        <w:rFonts w:ascii="Wingdings" w:hAnsi="Wingdings" w:hint="default"/>
+        <w:sz w:val="20"/>
+      </w:rPr>
+    </w:lvl>
+    <w:lvl w:ilvl="4" w:tentative="1">
+      <w:start w:val="1"/>
+      <w:numFmt w:val="bullet"/>
+      <w:lvlText w:val=""/>
+      <w:lvlJc w:val="left"/>
+      <w:pPr>
+        <w:tabs>
+          <w:tab w:val="num" w:pos="3600"/>
+        </w:tabs>
+        <w:ind w:left="3600" w:hanging="360"/>
+      </w:pPr>
+      <w:rPr>
+        <w:rFonts w:ascii="Wingdings" w:hAnsi="Wingdings" w:hint="default"/>
+        <w:sz w:val="20"/>
+      </w:rPr>
+    </w:lvl>
+    <w:lvl w:ilvl="5" w:tentative="1">
+      <w:start w:val="1"/>
+      <w:numFmt w:val="bullet"/>
+      <w:lvlText w:val=""/>
+      <w:lvlJc w:val="left"/>
+      <w:pPr>
+        <w:tabs>
+          <w:tab w:val="num" w:pos="4320"/>
+        </w:tabs>
+        <w:ind w:left="4320" w:hanging="360"/>
+      </w:pPr>
+      <w:rPr>
+        <w:rFonts w:ascii="Wingdings" w:hAnsi="Wingdings" w:hint="default"/>
+        <w:sz w:val="20"/>
+      </w:rPr>
+    </w:lvl>
+    <w:lvl w:ilvl="6" w:tentative="1">
+      <w:start w:val="1"/>
+      <w:numFmt w:val="bullet"/>
+      <w:lvlText w:val=""/>
+      <w:lvlJc w:val="left"/>
+      <w:pPr>
+        <w:tabs>
+          <w:tab w:val="num" w:pos="5040"/>
+        </w:tabs>
+        <w:ind w:left="5040" w:hanging="360"/>
+      </w:pPr>
+      <w:rPr>
+        <w:rFonts w:ascii="Wingdings" w:hAnsi="Wingdings" w:hint="default"/>
+        <w:sz w:val="20"/>
+      </w:rPr>
+    </w:lvl>
+    <w:lvl w:ilvl="7" w:tentative="1">
+      <w:start w:val="1"/>
+      <w:numFmt w:val="bullet"/>
+      <w:lvlText w:val=""/>
+      <w:lvlJc w:val="left"/>
+      <w:pPr>
+        <w:tabs>
+          <w:tab w:val="num" w:pos="5760"/>
+        </w:tabs>
+        <w:ind w:left="5760" w:hanging="360"/>
+      </w:pPr>
+      <w:rPr>
+        <w:rFonts w:ascii="Wingdings" w:hAnsi="Wingdings" w:hint="default"/>
+        <w:sz w:val="20"/>
+      </w:rPr>
+    </w:lvl>
+    <w:lvl w:ilvl="8" w:tentative="1">
+      <w:start w:val="1"/>
+      <w:numFmt w:val="bullet"/>
+      <w:lvlText w:val=""/>
+      <w:lvlJc w:val="left"/>
+      <w:pPr>
+        <w:tabs>
+          <w:tab w:val="num" w:pos="6480"/>
+        </w:tabs>
+        <w:ind w:left="6480" w:hanging="360"/>
+      </w:pPr>
+      <w:rPr>
+        <w:rFonts w:ascii="Wingdings" w:hAnsi="Wingdings" w:hint="default"/>
+        <w:sz w:val="20"/>
+      </w:rPr>
+    </w:lvl>
+  </w:abstractNum>
+  <w:num w:numId="1" w16cid:durableId="720439228">
+    <w:abstractNumId w:val="9"/>
+  </w:num>
+  <w:num w:numId="2" w16cid:durableId="1694500395">
+    <w:abstractNumId w:val="8"/>
+  </w:num>
+  <w:num w:numId="3" w16cid:durableId="1391230957">
+    <w:abstractNumId w:val="3"/>
+  </w:num>
+  <w:num w:numId="4" w16cid:durableId="799229761">
+    <w:abstractNumId w:val="10"/>
+  </w:num>
+  <w:num w:numId="5" w16cid:durableId="1890536417">
+    <w:abstractNumId w:val="6"/>
+  </w:num>
+  <w:num w:numId="6" w16cid:durableId="1890146005">
+    <w:abstractNumId w:val="2"/>
+  </w:num>
+  <w:num w:numId="7" w16cid:durableId="1253049132">
+    <w:abstractNumId w:val="11"/>
+  </w:num>
+  <w:num w:numId="8" w16cid:durableId="637876369">
+    <w:abstractNumId w:val="5"/>
+  </w:num>
+  <w:num w:numId="9" w16cid:durableId="488057027">
+    <w:abstractNumId w:val="4"/>
+  </w:num>
+  <w:num w:numId="10" w16cid:durableId="2130392428">
+    <w:abstractNumId w:val="0"/>
+  </w:num>
+  <w:num w:numId="11" w16cid:durableId="327369594">
+    <w:abstractNumId w:val="1"/>
+  </w:num>
+  <w:num w:numId="12" w16cid:durableId="744718302">
+    <w:abstractNumId w:val="7"/>
+  </w:num>
+</w:numbering>
 </file>
 
 <file path=word/styles.xml><?xml version="1.0" encoding="utf-8"?>

</xml_diff>